<commit_message>
finish Hw2 report 5/9
</commit_message>
<xml_diff>
--- a/Hw2/report/ADL_HW2.docx
+++ b/Hw2/report/ADL_HW2.docx
@@ -165,6 +165,7 @@
           <w:szCs w:val="23"/>
         </w:rPr>
       </w:pPr>
+      <w:proofErr w:type="spellStart"/>
       <w:r>
         <w:rPr>
           <w:rFonts w:asciiTheme="minorHAnsi" w:eastAsia="標楷體" w:hAnsiTheme="minorHAnsi" w:cstheme="minorHAnsi"/>
@@ -173,6 +174,7 @@
         </w:rPr>
         <w:t>BertTokenizer</w:t>
       </w:r>
+      <w:proofErr w:type="spellEnd"/>
       <w:r>
         <w:rPr>
           <w:rFonts w:asciiTheme="minorHAnsi" w:eastAsia="標楷體" w:hAnsiTheme="minorHAnsi" w:cstheme="minorHAnsi"/>
@@ -181,6 +183,7 @@
         </w:rPr>
         <w:t>分為兩個步驟，一為</w:t>
       </w:r>
+      <w:proofErr w:type="spellStart"/>
       <w:r>
         <w:rPr>
           <w:rFonts w:asciiTheme="minorHAnsi" w:eastAsia="標楷體" w:hAnsiTheme="minorHAnsi" w:cstheme="minorHAnsi"/>
@@ -189,6 +192,7 @@
         </w:rPr>
         <w:t>BasicTokenizer</w:t>
       </w:r>
+      <w:proofErr w:type="spellEnd"/>
       <w:r>
         <w:rPr>
           <w:rFonts w:asciiTheme="minorHAnsi" w:eastAsia="標楷體" w:hAnsiTheme="minorHAnsi" w:cstheme="minorHAnsi"/>
@@ -197,6 +201,7 @@
         </w:rPr>
         <w:t>，一為</w:t>
       </w:r>
+      <w:proofErr w:type="spellStart"/>
       <w:r>
         <w:rPr>
           <w:rFonts w:asciiTheme="minorHAnsi" w:eastAsia="標楷體" w:hAnsiTheme="minorHAnsi" w:cstheme="minorHAnsi"/>
@@ -205,6 +210,7 @@
         </w:rPr>
         <w:t>WordpieceTokenizer</w:t>
       </w:r>
+      <w:proofErr w:type="spellEnd"/>
       <w:r>
         <w:rPr>
           <w:rFonts w:asciiTheme="minorHAnsi" w:eastAsia="標楷體" w:hAnsiTheme="minorHAnsi" w:cstheme="minorHAnsi"/>
@@ -213,6 +219,7 @@
         </w:rPr>
         <w:t>，前者可以認定為標準化處理字串，比如</w:t>
       </w:r>
+      <w:proofErr w:type="spellStart"/>
       <w:r>
         <w:rPr>
           <w:rFonts w:asciiTheme="minorHAnsi" w:eastAsia="標楷體" w:hAnsiTheme="minorHAnsi" w:cstheme="minorHAnsi"/>
@@ -221,6 +228,7 @@
         </w:rPr>
         <w:t>unicode</w:t>
       </w:r>
+      <w:proofErr w:type="spellEnd"/>
       <w:r>
         <w:rPr>
           <w:rFonts w:asciiTheme="minorHAnsi" w:eastAsia="標楷體" w:hAnsiTheme="minorHAnsi" w:cstheme="minorHAnsi"/>
@@ -601,6 +609,7 @@
         </w:rPr>
         <w:t>原先的作法是將答案先用</w:t>
       </w:r>
+      <w:proofErr w:type="spellStart"/>
       <w:r>
         <w:rPr>
           <w:rFonts w:asciiTheme="minorHAnsi" w:eastAsia="標楷體" w:hAnsiTheme="minorHAnsi" w:cstheme="minorHAnsi"/>
@@ -609,6 +618,7 @@
         </w:rPr>
         <w:t>BertTokenizer</w:t>
       </w:r>
+      <w:proofErr w:type="spellEnd"/>
       <w:r>
         <w:rPr>
           <w:rFonts w:asciiTheme="minorHAnsi" w:eastAsia="標楷體" w:hAnsiTheme="minorHAnsi" w:cstheme="minorHAnsi" w:hint="eastAsia"/>
@@ -617,6 +627,7 @@
         </w:rPr>
         <w:t>，得到</w:t>
       </w:r>
+      <w:proofErr w:type="spellStart"/>
       <w:r>
         <w:rPr>
           <w:rFonts w:asciiTheme="minorHAnsi" w:eastAsia="標楷體" w:hAnsiTheme="minorHAnsi" w:cstheme="minorHAnsi" w:hint="eastAsia"/>
@@ -633,6 +644,7 @@
         </w:rPr>
         <w:t>ordpiece</w:t>
       </w:r>
+      <w:proofErr w:type="spellEnd"/>
       <w:r>
         <w:rPr>
           <w:rFonts w:asciiTheme="minorHAnsi" w:eastAsia="標楷體" w:hAnsiTheme="minorHAnsi" w:cstheme="minorHAnsi" w:hint="eastAsia"/>
@@ -921,6 +933,7 @@
         </w:rPr>
         <w:t>，</w:t>
       </w:r>
+      <w:proofErr w:type="spellStart"/>
       <w:r>
         <w:rPr>
           <w:rFonts w:asciiTheme="minorHAnsi" w:eastAsia="標楷體" w:hAnsiTheme="minorHAnsi" w:cstheme="minorHAnsi"/>
@@ -929,6 +942,7 @@
         </w:rPr>
         <w:t>offsetMapping</w:t>
       </w:r>
+      <w:proofErr w:type="spellEnd"/>
       <w:r>
         <w:rPr>
           <w:rFonts w:asciiTheme="minorHAnsi" w:eastAsia="標楷體" w:hAnsiTheme="minorHAnsi" w:cstheme="minorHAnsi" w:hint="eastAsia"/>
@@ -1097,6 +1111,7 @@
         </w:rPr>
         <w:t>後的</w:t>
       </w:r>
+      <w:proofErr w:type="spellStart"/>
       <w:r>
         <w:rPr>
           <w:rFonts w:asciiTheme="minorHAnsi" w:eastAsia="標楷體" w:hAnsiTheme="minorHAnsi" w:cstheme="minorHAnsi" w:hint="eastAsia"/>
@@ -1113,6 +1128,7 @@
         </w:rPr>
         <w:t>tart_logit</w:t>
       </w:r>
+      <w:proofErr w:type="spellEnd"/>
       <w:r>
         <w:rPr>
           <w:rFonts w:asciiTheme="minorHAnsi" w:eastAsia="標楷體" w:hAnsiTheme="minorHAnsi" w:cstheme="minorHAnsi" w:hint="eastAsia"/>
@@ -1121,6 +1137,7 @@
         </w:rPr>
         <w:t>及</w:t>
       </w:r>
+      <w:proofErr w:type="spellStart"/>
       <w:r>
         <w:rPr>
           <w:rFonts w:asciiTheme="minorHAnsi" w:eastAsia="標楷體" w:hAnsiTheme="minorHAnsi" w:cstheme="minorHAnsi" w:hint="eastAsia"/>
@@ -1137,6 +1154,7 @@
         </w:rPr>
         <w:t>nd_logit</w:t>
       </w:r>
+      <w:proofErr w:type="spellEnd"/>
       <w:r>
         <w:rPr>
           <w:rFonts w:asciiTheme="minorHAnsi" w:eastAsia="標楷體" w:hAnsiTheme="minorHAnsi" w:cstheme="minorHAnsi" w:hint="eastAsia"/>
@@ -1161,6 +1179,7 @@
         </w:rPr>
         <w:t>(</w:t>
       </w:r>
+      <w:proofErr w:type="spellStart"/>
       <w:r>
         <w:rPr>
           <w:rFonts w:asciiTheme="minorHAnsi" w:eastAsia="標楷體" w:hAnsiTheme="minorHAnsi" w:cstheme="minorHAnsi"/>
@@ -1169,6 +1188,7 @@
         </w:rPr>
         <w:t>n_best_size</w:t>
       </w:r>
+      <w:proofErr w:type="spellEnd"/>
       <w:r>
         <w:rPr>
           <w:rFonts w:asciiTheme="minorHAnsi" w:eastAsia="標楷體" w:hAnsiTheme="minorHAnsi" w:cstheme="minorHAnsi"/>
@@ -1193,6 +1213,7 @@
         </w:rPr>
         <w:t>位置無法還原，可以用順位的位置作為代替。使用此方法進行重建，在驗證集使用</w:t>
       </w:r>
+      <w:proofErr w:type="spellStart"/>
       <w:r>
         <w:rPr>
           <w:rFonts w:asciiTheme="minorHAnsi" w:eastAsia="標楷體" w:hAnsiTheme="minorHAnsi" w:cstheme="minorHAnsi" w:hint="eastAsia"/>
@@ -1209,6 +1230,7 @@
         </w:rPr>
         <w:t>ublic.json</w:t>
       </w:r>
+      <w:proofErr w:type="spellEnd"/>
       <w:r>
         <w:rPr>
           <w:rFonts w:asciiTheme="minorHAnsi" w:eastAsia="標楷體" w:hAnsiTheme="minorHAnsi" w:cstheme="minorHAnsi" w:hint="eastAsia"/>
@@ -1217,6 +1239,7 @@
         </w:rPr>
         <w:t>的情況下，使用</w:t>
       </w:r>
+      <w:proofErr w:type="spellStart"/>
       <w:r>
         <w:rPr>
           <w:rFonts w:asciiTheme="minorHAnsi" w:eastAsia="標楷體" w:hAnsiTheme="minorHAnsi" w:cstheme="minorHAnsi" w:hint="eastAsia"/>
@@ -1231,8 +1254,27 @@
           <w:sz w:val="23"/>
           <w:szCs w:val="23"/>
         </w:rPr>
-        <w:t>ert-base-chinese</w:t>
-      </w:r>
+        <w:t>ert</w:t>
+      </w:r>
+      <w:proofErr w:type="spellEnd"/>
+      <w:r>
+        <w:rPr>
+          <w:rFonts w:asciiTheme="minorHAnsi" w:eastAsia="標楷體" w:hAnsiTheme="minorHAnsi" w:cstheme="minorHAnsi"/>
+          <w:sz w:val="23"/>
+          <w:szCs w:val="23"/>
+        </w:rPr>
+        <w:t>-base-</w:t>
+      </w:r>
+      <w:proofErr w:type="spellStart"/>
+      <w:r>
+        <w:rPr>
+          <w:rFonts w:asciiTheme="minorHAnsi" w:eastAsia="標楷體" w:hAnsiTheme="minorHAnsi" w:cstheme="minorHAnsi"/>
+          <w:sz w:val="23"/>
+          <w:szCs w:val="23"/>
+        </w:rPr>
+        <w:t>chinese</w:t>
+      </w:r>
+      <w:proofErr w:type="spellEnd"/>
       <w:r>
         <w:rPr>
           <w:rFonts w:asciiTheme="minorHAnsi" w:eastAsia="標楷體" w:hAnsiTheme="minorHAnsi" w:cstheme="minorHAnsi" w:hint="eastAsia"/>
@@ -1449,16 +1491,44 @@
           <w:sz w:val="23"/>
           <w:szCs w:val="23"/>
         </w:rPr>
-        <w:t xml:space="preserve"> b</w:t>
-      </w:r>
-      <w:r>
-        <w:rPr>
-          <w:rFonts w:asciiTheme="minorHAnsi" w:eastAsia="標楷體" w:hAnsiTheme="minorHAnsi" w:cstheme="minorHAnsi"/>
-          <w:sz w:val="23"/>
-          <w:szCs w:val="23"/>
-        </w:rPr>
-        <w:t>ert-base-chinese</w:t>
-      </w:r>
+        <w:t xml:space="preserve"> </w:t>
+      </w:r>
+      <w:proofErr w:type="spellStart"/>
+      <w:r>
+        <w:rPr>
+          <w:rFonts w:asciiTheme="minorHAnsi" w:eastAsia="標楷體" w:hAnsiTheme="minorHAnsi" w:cstheme="minorHAnsi" w:hint="eastAsia"/>
+          <w:sz w:val="23"/>
+          <w:szCs w:val="23"/>
+        </w:rPr>
+        <w:t>b</w:t>
+      </w:r>
+      <w:r>
+        <w:rPr>
+          <w:rFonts w:asciiTheme="minorHAnsi" w:eastAsia="標楷體" w:hAnsiTheme="minorHAnsi" w:cstheme="minorHAnsi"/>
+          <w:sz w:val="23"/>
+          <w:szCs w:val="23"/>
+        </w:rPr>
+        <w:t>ert</w:t>
+      </w:r>
+      <w:proofErr w:type="spellEnd"/>
+      <w:r>
+        <w:rPr>
+          <w:rFonts w:asciiTheme="minorHAnsi" w:eastAsia="標楷體" w:hAnsiTheme="minorHAnsi" w:cstheme="minorHAnsi"/>
+          <w:sz w:val="23"/>
+          <w:szCs w:val="23"/>
+        </w:rPr>
+        <w:t>-base-</w:t>
+      </w:r>
+      <w:proofErr w:type="spellStart"/>
+      <w:r>
+        <w:rPr>
+          <w:rFonts w:asciiTheme="minorHAnsi" w:eastAsia="標楷體" w:hAnsiTheme="minorHAnsi" w:cstheme="minorHAnsi"/>
+          <w:sz w:val="23"/>
+          <w:szCs w:val="23"/>
+        </w:rPr>
+        <w:t>chinese</w:t>
+      </w:r>
+      <w:proofErr w:type="spellEnd"/>
       <w:r>
         <w:rPr>
           <w:rFonts w:asciiTheme="minorHAnsi" w:eastAsia="標楷體" w:hAnsiTheme="minorHAnsi" w:cstheme="minorHAnsi" w:hint="eastAsia"/>
@@ -1486,6 +1556,7 @@
         </w:rPr>
         <w:t>先使用</w:t>
       </w:r>
+      <w:proofErr w:type="spellStart"/>
       <w:r>
         <w:rPr>
           <w:rFonts w:asciiTheme="minorHAnsi" w:eastAsia="標楷體" w:hAnsiTheme="minorHAnsi" w:cstheme="minorHAnsi"/>
@@ -1494,6 +1565,7 @@
         </w:rPr>
         <w:t>bertformultiplechoice</w:t>
       </w:r>
+      <w:proofErr w:type="spellEnd"/>
       <w:r>
         <w:rPr>
           <w:rFonts w:asciiTheme="minorHAnsi" w:eastAsia="標楷體" w:hAnsiTheme="minorHAnsi" w:cstheme="minorHAnsi" w:hint="eastAsia"/>
@@ -1694,6 +1766,7 @@
         </w:rPr>
         <w:t>為</w:t>
       </w:r>
+      <w:proofErr w:type="spellStart"/>
       <w:r>
         <w:rPr>
           <w:rFonts w:asciiTheme="minorHAnsi" w:eastAsia="標楷體" w:hAnsiTheme="minorHAnsi" w:cstheme="minorHAnsi" w:hint="eastAsia"/>
@@ -1710,6 +1783,7 @@
         </w:rPr>
         <w:t>damW</w:t>
       </w:r>
+      <w:proofErr w:type="spellEnd"/>
       <w:r>
         <w:rPr>
           <w:rFonts w:asciiTheme="minorHAnsi" w:eastAsia="標楷體" w:hAnsiTheme="minorHAnsi" w:cstheme="minorHAnsi" w:hint="eastAsia"/>
@@ -1718,6 +1792,7 @@
         </w:rPr>
         <w:t>，</w:t>
       </w:r>
+      <w:proofErr w:type="spellStart"/>
       <w:r>
         <w:rPr>
           <w:rFonts w:asciiTheme="minorHAnsi" w:eastAsia="標楷體" w:hAnsiTheme="minorHAnsi" w:cstheme="minorHAnsi" w:hint="eastAsia"/>
@@ -1732,7 +1807,16 @@
           <w:sz w:val="23"/>
           <w:szCs w:val="23"/>
         </w:rPr>
-        <w:t xml:space="preserve">atch_size = 3 </w:t>
+        <w:t>atch_size</w:t>
+      </w:r>
+      <w:proofErr w:type="spellEnd"/>
+      <w:r>
+        <w:rPr>
+          <w:rFonts w:asciiTheme="minorHAnsi" w:eastAsia="標楷體" w:hAnsiTheme="minorHAnsi" w:cstheme="minorHAnsi"/>
+          <w:sz w:val="23"/>
+          <w:szCs w:val="23"/>
+        </w:rPr>
+        <w:t xml:space="preserve"> = 3 </w:t>
       </w:r>
       <w:r>
         <w:rPr>
@@ -1822,6 +1906,7 @@
         </w:rPr>
         <w:t xml:space="preserve"> </w:t>
       </w:r>
+      <w:proofErr w:type="spellStart"/>
       <w:r>
         <w:rPr>
           <w:rFonts w:asciiTheme="minorHAnsi" w:eastAsia="標楷體" w:hAnsiTheme="minorHAnsi" w:cstheme="minorHAnsi"/>
@@ -1830,6 +1915,7 @@
         </w:rPr>
         <w:t>bertformultiplechoice</w:t>
       </w:r>
+      <w:proofErr w:type="spellEnd"/>
       <w:r>
         <w:rPr>
           <w:rFonts w:asciiTheme="minorHAnsi" w:eastAsia="標楷體" w:hAnsiTheme="minorHAnsi" w:cstheme="minorHAnsi" w:hint="eastAsia"/>
@@ -1977,6 +2063,7 @@
         </w:rPr>
         <w:t>接著使用</w:t>
       </w:r>
+      <w:proofErr w:type="spellStart"/>
       <w:r>
         <w:rPr>
           <w:rFonts w:asciiTheme="minorHAnsi" w:eastAsia="標楷體" w:hAnsiTheme="minorHAnsi" w:cstheme="minorHAnsi"/>
@@ -1985,6 +2072,7 @@
         </w:rPr>
         <w:t>bertforquestionanswering</w:t>
       </w:r>
+      <w:proofErr w:type="spellEnd"/>
       <w:r>
         <w:rPr>
           <w:rFonts w:asciiTheme="minorHAnsi" w:eastAsia="標楷體" w:hAnsiTheme="minorHAnsi" w:cstheme="minorHAnsi"/>
@@ -2041,6 +2129,7 @@
         </w:rPr>
         <w:t>為</w:t>
       </w:r>
+      <w:proofErr w:type="spellStart"/>
       <w:r>
         <w:rPr>
           <w:rFonts w:asciiTheme="minorHAnsi" w:eastAsia="標楷體" w:hAnsiTheme="minorHAnsi" w:cstheme="minorHAnsi" w:hint="eastAsia"/>
@@ -2057,6 +2146,7 @@
         </w:rPr>
         <w:t>damW</w:t>
       </w:r>
+      <w:proofErr w:type="spellEnd"/>
       <w:r>
         <w:rPr>
           <w:rFonts w:asciiTheme="minorHAnsi" w:eastAsia="標楷體" w:hAnsiTheme="minorHAnsi" w:cstheme="minorHAnsi" w:hint="eastAsia"/>
@@ -2089,6 +2179,7 @@
         </w:rPr>
         <w:t>，</w:t>
       </w:r>
+      <w:proofErr w:type="spellStart"/>
       <w:r>
         <w:rPr>
           <w:rFonts w:asciiTheme="minorHAnsi" w:eastAsia="標楷體" w:hAnsiTheme="minorHAnsi" w:cstheme="minorHAnsi" w:hint="eastAsia"/>
@@ -2103,7 +2194,16 @@
           <w:sz w:val="23"/>
           <w:szCs w:val="23"/>
         </w:rPr>
-        <w:t xml:space="preserve">atch_size = 5 </w:t>
+        <w:t>atch_size</w:t>
+      </w:r>
+      <w:proofErr w:type="spellEnd"/>
+      <w:r>
+        <w:rPr>
+          <w:rFonts w:asciiTheme="minorHAnsi" w:eastAsia="標楷體" w:hAnsiTheme="minorHAnsi" w:cstheme="minorHAnsi"/>
+          <w:sz w:val="23"/>
+          <w:szCs w:val="23"/>
+        </w:rPr>
+        <w:t xml:space="preserve"> = 5 </w:t>
       </w:r>
       <w:r>
         <w:rPr>
@@ -2201,6 +2301,7 @@
         </w:rPr>
         <w:t>則為</w:t>
       </w:r>
+      <w:proofErr w:type="spellStart"/>
       <w:r>
         <w:rPr>
           <w:rFonts w:asciiTheme="minorHAnsi" w:eastAsia="標楷體" w:hAnsiTheme="minorHAnsi" w:cstheme="minorHAnsi"/>
@@ -2209,6 +2310,7 @@
         </w:rPr>
         <w:t>bertforquestionanswering</w:t>
       </w:r>
+      <w:proofErr w:type="spellEnd"/>
       <w:r>
         <w:rPr>
           <w:rFonts w:asciiTheme="minorHAnsi" w:eastAsia="標楷體" w:hAnsiTheme="minorHAnsi" w:cstheme="minorHAnsi" w:hint="eastAsia"/>
@@ -2576,14 +2678,34 @@
         </w:rPr>
         <w:t xml:space="preserve"> </w:t>
       </w:r>
-      <w:r>
-        <w:rPr>
-          <w:rFonts w:asciiTheme="minorHAnsi" w:eastAsia="標楷體" w:hAnsiTheme="minorHAnsi" w:cstheme="minorHAnsi"/>
-          <w:sz w:val="23"/>
-          <w:szCs w:val="23"/>
-        </w:rPr>
-        <w:t>hfl/chinese-roberta-wwm-ext</w:t>
-      </w:r>
+      <w:proofErr w:type="spellStart"/>
+      <w:r>
+        <w:rPr>
+          <w:rFonts w:asciiTheme="minorHAnsi" w:eastAsia="標楷體" w:hAnsiTheme="minorHAnsi" w:cstheme="minorHAnsi"/>
+          <w:sz w:val="23"/>
+          <w:szCs w:val="23"/>
+        </w:rPr>
+        <w:t>hfl</w:t>
+      </w:r>
+      <w:proofErr w:type="spellEnd"/>
+      <w:r>
+        <w:rPr>
+          <w:rFonts w:asciiTheme="minorHAnsi" w:eastAsia="標楷體" w:hAnsiTheme="minorHAnsi" w:cstheme="minorHAnsi"/>
+          <w:sz w:val="23"/>
+          <w:szCs w:val="23"/>
+        </w:rPr>
+        <w:t>/</w:t>
+      </w:r>
+      <w:proofErr w:type="spellStart"/>
+      <w:r>
+        <w:rPr>
+          <w:rFonts w:asciiTheme="minorHAnsi" w:eastAsia="標楷體" w:hAnsiTheme="minorHAnsi" w:cstheme="minorHAnsi"/>
+          <w:sz w:val="23"/>
+          <w:szCs w:val="23"/>
+        </w:rPr>
+        <w:t>chinese-roberta-wwm-ext</w:t>
+      </w:r>
+      <w:proofErr w:type="spellEnd"/>
       <w:r>
         <w:rPr>
           <w:rFonts w:asciiTheme="minorHAnsi" w:eastAsia="標楷體" w:hAnsiTheme="minorHAnsi" w:cstheme="minorHAnsi" w:hint="eastAsia"/>
@@ -2603,6 +2725,7 @@
           <w:szCs w:val="23"/>
         </w:rPr>
       </w:pPr>
+      <w:proofErr w:type="spellStart"/>
       <w:r>
         <w:rPr>
           <w:rFonts w:asciiTheme="minorHAnsi" w:eastAsia="標楷體" w:hAnsiTheme="minorHAnsi" w:cstheme="minorHAnsi"/>
@@ -2611,6 +2734,7 @@
         </w:rPr>
         <w:t>RoBERTa</w:t>
       </w:r>
+      <w:proofErr w:type="spellEnd"/>
       <w:r>
         <w:rPr>
           <w:rFonts w:asciiTheme="minorHAnsi" w:eastAsia="標楷體" w:hAnsiTheme="minorHAnsi" w:cstheme="minorHAnsi"/>
@@ -2715,13 +2839,41 @@
         </w:rPr>
         <w:t>(</w:t>
       </w:r>
-      <w:r>
-        <w:rPr>
-          <w:rFonts w:asciiTheme="minorHAnsi" w:eastAsia="標楷體" w:hAnsiTheme="minorHAnsi" w:cstheme="minorHAnsi"/>
-          <w:sz w:val="23"/>
-          <w:szCs w:val="23"/>
-        </w:rPr>
-        <w:t>BookCorpus, CC-News, OpenWebText…</w:t>
+      <w:proofErr w:type="spellStart"/>
+      <w:r>
+        <w:rPr>
+          <w:rFonts w:asciiTheme="minorHAnsi" w:eastAsia="標楷體" w:hAnsiTheme="minorHAnsi" w:cstheme="minorHAnsi"/>
+          <w:sz w:val="23"/>
+          <w:szCs w:val="23"/>
+        </w:rPr>
+        <w:t>BookCorpus</w:t>
+      </w:r>
+      <w:proofErr w:type="spellEnd"/>
+      <w:r>
+        <w:rPr>
+          <w:rFonts w:asciiTheme="minorHAnsi" w:eastAsia="標楷體" w:hAnsiTheme="minorHAnsi" w:cstheme="minorHAnsi"/>
+          <w:sz w:val="23"/>
+          <w:szCs w:val="23"/>
+        </w:rPr>
+        <w:t xml:space="preserve">, CC-News, </w:t>
+      </w:r>
+      <w:proofErr w:type="spellStart"/>
+      <w:r>
+        <w:rPr>
+          <w:rFonts w:asciiTheme="minorHAnsi" w:eastAsia="標楷體" w:hAnsiTheme="minorHAnsi" w:cstheme="minorHAnsi"/>
+          <w:sz w:val="23"/>
+          <w:szCs w:val="23"/>
+        </w:rPr>
+        <w:t>OpenWebText</w:t>
+      </w:r>
+      <w:proofErr w:type="spellEnd"/>
+      <w:r>
+        <w:rPr>
+          <w:rFonts w:asciiTheme="minorHAnsi" w:eastAsia="標楷體" w:hAnsiTheme="minorHAnsi" w:cstheme="minorHAnsi"/>
+          <w:sz w:val="23"/>
+          <w:szCs w:val="23"/>
+        </w:rPr>
+        <w:t>…</w:t>
       </w:r>
       <w:r>
         <w:rPr>
@@ -2836,7 +2988,25 @@
           <w:sz w:val="23"/>
           <w:szCs w:val="23"/>
         </w:rPr>
-        <w:t>Whole Word Masking (wwm)</w:t>
+        <w:t>Whole Word Masking (</w:t>
+      </w:r>
+      <w:proofErr w:type="spellStart"/>
+      <w:r>
+        <w:rPr>
+          <w:rFonts w:asciiTheme="minorHAnsi" w:eastAsia="標楷體" w:hAnsiTheme="minorHAnsi" w:cstheme="minorHAnsi"/>
+          <w:sz w:val="23"/>
+          <w:szCs w:val="23"/>
+        </w:rPr>
+        <w:t>wwm</w:t>
+      </w:r>
+      <w:proofErr w:type="spellEnd"/>
+      <w:r>
+        <w:rPr>
+          <w:rFonts w:asciiTheme="minorHAnsi" w:eastAsia="標楷體" w:hAnsiTheme="minorHAnsi" w:cstheme="minorHAnsi"/>
+          <w:sz w:val="23"/>
+          <w:szCs w:val="23"/>
+        </w:rPr>
+        <w:t>)</w:t>
       </w:r>
       <w:r>
         <w:rPr>
@@ -2846,6 +3016,7 @@
         </w:rPr>
         <w:t>可以將</w:t>
       </w:r>
+      <w:proofErr w:type="spellStart"/>
       <w:r>
         <w:rPr>
           <w:rFonts w:asciiTheme="minorHAnsi" w:eastAsia="標楷體" w:hAnsiTheme="minorHAnsi" w:cstheme="minorHAnsi"/>
@@ -2854,6 +3025,7 @@
         </w:rPr>
         <w:t>Wordpiece</w:t>
       </w:r>
+      <w:proofErr w:type="spellEnd"/>
       <w:r>
         <w:rPr>
           <w:rFonts w:asciiTheme="minorHAnsi" w:eastAsia="標楷體" w:hAnsiTheme="minorHAnsi" w:cstheme="minorHAnsi" w:hint="eastAsia"/>
@@ -3001,6 +3173,7 @@
         </w:rPr>
         <w:t>更換為</w:t>
       </w:r>
+      <w:proofErr w:type="spellStart"/>
       <w:r>
         <w:rPr>
           <w:rFonts w:asciiTheme="minorHAnsi" w:eastAsia="標楷體" w:hAnsiTheme="minorHAnsi" w:cstheme="minorHAnsi"/>
@@ -3009,6 +3182,7 @@
         </w:rPr>
         <w:t>chinese-roberta-wwm-ext</w:t>
       </w:r>
+      <w:proofErr w:type="spellEnd"/>
       <w:r>
         <w:rPr>
           <w:rFonts w:asciiTheme="minorHAnsi" w:eastAsia="標楷體" w:hAnsiTheme="minorHAnsi" w:cstheme="minorHAnsi" w:hint="eastAsia"/>
@@ -3135,7 +3309,15 @@
           <w:sz w:val="23"/>
           <w:szCs w:val="23"/>
         </w:rPr>
-        <w:t>0.802</w:t>
+        <w:t>0.80</w:t>
+      </w:r>
+      <w:r>
+        <w:rPr>
+          <w:rFonts w:asciiTheme="minorHAnsi" w:eastAsia="標楷體" w:hAnsiTheme="minorHAnsi" w:cstheme="minorHAnsi" w:hint="eastAsia"/>
+          <w:sz w:val="23"/>
+          <w:szCs w:val="23"/>
+        </w:rPr>
+        <w:t>3</w:t>
       </w:r>
       <w:r>
         <w:rPr>
@@ -3159,7 +3341,15 @@
           <w:sz w:val="23"/>
           <w:szCs w:val="23"/>
         </w:rPr>
-        <w:t>1 = 0.863</w:t>
+        <w:t>1 = 0.86</w:t>
+      </w:r>
+      <w:r>
+        <w:rPr>
+          <w:rFonts w:asciiTheme="minorHAnsi" w:eastAsia="標楷體" w:hAnsiTheme="minorHAnsi" w:cstheme="minorHAnsi" w:hint="eastAsia"/>
+          <w:sz w:val="23"/>
+          <w:szCs w:val="23"/>
+        </w:rPr>
+        <w:t>4</w:t>
       </w:r>
       <w:r>
         <w:rPr>
@@ -3272,6 +3462,7 @@
         </w:rPr>
         <w:t>(</w:t>
       </w:r>
+      <w:proofErr w:type="spellStart"/>
       <w:r>
         <w:rPr>
           <w:rFonts w:asciiTheme="minorHAnsi" w:eastAsia="標楷體" w:hAnsiTheme="minorHAnsi" w:cstheme="minorHAnsi"/>
@@ -3280,6 +3471,7 @@
         </w:rPr>
         <w:t>public.json</w:t>
       </w:r>
+      <w:proofErr w:type="spellEnd"/>
       <w:r>
         <w:rPr>
           <w:rFonts w:asciiTheme="minorHAnsi" w:eastAsia="標楷體" w:hAnsiTheme="minorHAnsi" w:cstheme="minorHAnsi" w:hint="eastAsia"/>
@@ -3996,13 +4188,23 @@
         </w:rPr>
         <w:t>將</w:t>
       </w:r>
-      <w:r>
-        <w:rPr>
-          <w:rFonts w:asciiTheme="minorHAnsi" w:eastAsia="標楷體" w:hAnsiTheme="minorHAnsi" w:cstheme="minorHAnsi"/>
-          <w:sz w:val="23"/>
-          <w:szCs w:val="23"/>
-        </w:rPr>
-        <w:t>AutoModelForQuestionAnswering.from_pretrained(</w:t>
+      <w:proofErr w:type="spellStart"/>
+      <w:r>
+        <w:rPr>
+          <w:rFonts w:asciiTheme="minorHAnsi" w:eastAsia="標楷體" w:hAnsiTheme="minorHAnsi" w:cstheme="minorHAnsi"/>
+          <w:sz w:val="23"/>
+          <w:szCs w:val="23"/>
+        </w:rPr>
+        <w:t>AutoModelForQuestionAnswering.from_pretrained</w:t>
+      </w:r>
+      <w:proofErr w:type="spellEnd"/>
+      <w:r>
+        <w:rPr>
+          <w:rFonts w:asciiTheme="minorHAnsi" w:eastAsia="標楷體" w:hAnsiTheme="minorHAnsi" w:cstheme="minorHAnsi"/>
+          <w:sz w:val="23"/>
+          <w:szCs w:val="23"/>
+        </w:rPr>
+        <w:t>(</w:t>
       </w:r>
       <w:r>
         <w:rPr>
@@ -4044,13 +4246,23 @@
         </w:rPr>
         <w:t>成</w:t>
       </w:r>
-      <w:r>
-        <w:rPr>
-          <w:rFonts w:asciiTheme="minorHAnsi" w:eastAsia="標楷體" w:hAnsiTheme="minorHAnsi" w:cstheme="minorHAnsi"/>
-          <w:sz w:val="23"/>
-          <w:szCs w:val="23"/>
-        </w:rPr>
-        <w:t>AutoModelForQuestionAnswering.from_config(config)</w:t>
+      <w:proofErr w:type="spellStart"/>
+      <w:r>
+        <w:rPr>
+          <w:rFonts w:asciiTheme="minorHAnsi" w:eastAsia="標楷體" w:hAnsiTheme="minorHAnsi" w:cstheme="minorHAnsi"/>
+          <w:sz w:val="23"/>
+          <w:szCs w:val="23"/>
+        </w:rPr>
+        <w:t>AutoModelForQuestionAnswering.from_config</w:t>
+      </w:r>
+      <w:proofErr w:type="spellEnd"/>
+      <w:r>
+        <w:rPr>
+          <w:rFonts w:asciiTheme="minorHAnsi" w:eastAsia="標楷體" w:hAnsiTheme="minorHAnsi" w:cstheme="minorHAnsi"/>
+          <w:sz w:val="23"/>
+          <w:szCs w:val="23"/>
+        </w:rPr>
+        <w:t>(config)</w:t>
       </w:r>
       <w:r>
         <w:rPr>
@@ -4079,13 +4291,32 @@
           <w:szCs w:val="23"/>
         </w:rPr>
       </w:pPr>
-      <w:r>
-        <w:rPr>
-          <w:rFonts w:asciiTheme="minorHAnsi" w:eastAsia="標楷體" w:hAnsiTheme="minorHAnsi" w:cstheme="minorHAnsi"/>
-          <w:sz w:val="23"/>
-          <w:szCs w:val="23"/>
-        </w:rPr>
-        <w:t>hfl/chinese-roberta-wwm-ex</w:t>
+      <w:proofErr w:type="spellStart"/>
+      <w:r>
+        <w:rPr>
+          <w:rFonts w:asciiTheme="minorHAnsi" w:eastAsia="標楷體" w:hAnsiTheme="minorHAnsi" w:cstheme="minorHAnsi"/>
+          <w:sz w:val="23"/>
+          <w:szCs w:val="23"/>
+        </w:rPr>
+        <w:t>hfl</w:t>
+      </w:r>
+      <w:proofErr w:type="spellEnd"/>
+      <w:r>
+        <w:rPr>
+          <w:rFonts w:asciiTheme="minorHAnsi" w:eastAsia="標楷體" w:hAnsiTheme="minorHAnsi" w:cstheme="minorHAnsi"/>
+          <w:sz w:val="23"/>
+          <w:szCs w:val="23"/>
+        </w:rPr>
+        <w:t>/</w:t>
+      </w:r>
+      <w:proofErr w:type="spellStart"/>
+      <w:r>
+        <w:rPr>
+          <w:rFonts w:asciiTheme="minorHAnsi" w:eastAsia="標楷體" w:hAnsiTheme="minorHAnsi" w:cstheme="minorHAnsi"/>
+          <w:sz w:val="23"/>
+          <w:szCs w:val="23"/>
+        </w:rPr>
+        <w:t>chinese-roberta-wwm-ex</w:t>
       </w:r>
       <w:r>
         <w:rPr>
@@ -4095,6 +4326,7 @@
         </w:rPr>
         <w:t>t</w:t>
       </w:r>
+      <w:proofErr w:type="spellEnd"/>
       <w:r>
         <w:rPr>
           <w:rFonts w:asciiTheme="minorHAnsi" w:eastAsia="標楷體" w:hAnsiTheme="minorHAnsi" w:cstheme="minorHAnsi"/>
@@ -4157,14 +4389,15 @@
         <w:pStyle w:val="Default"/>
         <w:ind w:leftChars="200" w:left="480"/>
         <w:rPr>
-          <w:rFonts w:asciiTheme="minorHAnsi" w:eastAsia="標楷體" w:hAnsiTheme="minorHAnsi" w:cstheme="minorHAnsi" w:hint="eastAsia"/>
-          <w:sz w:val="23"/>
-          <w:szCs w:val="23"/>
-        </w:rPr>
-      </w:pPr>
-      <w:r>
-        <w:rPr>
-          <w:rFonts w:asciiTheme="minorHAnsi" w:eastAsia="標楷體" w:hAnsiTheme="minorHAnsi" w:cstheme="minorHAnsi"/>
+          <w:rFonts w:asciiTheme="minorHAnsi" w:eastAsia="標楷體" w:hAnsiTheme="minorHAnsi" w:cstheme="minorHAnsi"/>
+          <w:sz w:val="23"/>
+          <w:szCs w:val="23"/>
+        </w:rPr>
+      </w:pPr>
+      <w:r>
+        <w:rPr>
+          <w:rFonts w:asciiTheme="minorHAnsi" w:eastAsia="標楷體" w:hAnsiTheme="minorHAnsi" w:cstheme="minorHAnsi"/>
+          <w:noProof/>
           <w:sz w:val="23"/>
           <w:szCs w:val="23"/>
         </w:rPr>
@@ -4207,6 +4440,7 @@
       <w:r>
         <w:rPr>
           <w:rFonts w:asciiTheme="minorHAnsi" w:eastAsia="標楷體" w:hAnsiTheme="minorHAnsi" w:cstheme="minorHAnsi"/>
+          <w:noProof/>
           <w:sz w:val="23"/>
           <w:szCs w:val="23"/>
         </w:rPr>
@@ -4313,14 +4547,34 @@
         </w:rPr>
         <w:t>使用</w:t>
       </w:r>
-      <w:r>
-        <w:rPr>
-          <w:rFonts w:asciiTheme="minorHAnsi" w:eastAsia="標楷體" w:hAnsiTheme="minorHAnsi" w:cstheme="minorHAnsi"/>
-          <w:sz w:val="23"/>
-          <w:szCs w:val="23"/>
-        </w:rPr>
-        <w:t>hfl/chinese-roberta-wwm-ext</w:t>
-      </w:r>
+      <w:proofErr w:type="spellStart"/>
+      <w:r>
+        <w:rPr>
+          <w:rFonts w:asciiTheme="minorHAnsi" w:eastAsia="標楷體" w:hAnsiTheme="minorHAnsi" w:cstheme="minorHAnsi"/>
+          <w:sz w:val="23"/>
+          <w:szCs w:val="23"/>
+        </w:rPr>
+        <w:t>hfl</w:t>
+      </w:r>
+      <w:proofErr w:type="spellEnd"/>
+      <w:r>
+        <w:rPr>
+          <w:rFonts w:asciiTheme="minorHAnsi" w:eastAsia="標楷體" w:hAnsiTheme="minorHAnsi" w:cstheme="minorHAnsi"/>
+          <w:sz w:val="23"/>
+          <w:szCs w:val="23"/>
+        </w:rPr>
+        <w:t>/</w:t>
+      </w:r>
+      <w:proofErr w:type="spellStart"/>
+      <w:r>
+        <w:rPr>
+          <w:rFonts w:asciiTheme="minorHAnsi" w:eastAsia="標楷體" w:hAnsiTheme="minorHAnsi" w:cstheme="minorHAnsi"/>
+          <w:sz w:val="23"/>
+          <w:szCs w:val="23"/>
+        </w:rPr>
+        <w:t>chinese-roberta-wwm-ext</w:t>
+      </w:r>
+      <w:proofErr w:type="spellEnd"/>
       <w:r>
         <w:rPr>
           <w:rFonts w:asciiTheme="minorHAnsi" w:eastAsia="標楷體" w:hAnsiTheme="minorHAnsi" w:cstheme="minorHAnsi" w:hint="eastAsia"/>
@@ -4433,13 +4687,23 @@
         </w:rPr>
         <w:t>，</w:t>
       </w:r>
-      <w:r>
-        <w:rPr>
-          <w:rFonts w:asciiTheme="minorHAnsi" w:eastAsia="標楷體" w:hAnsiTheme="minorHAnsi" w:cstheme="minorHAnsi"/>
-          <w:sz w:val="23"/>
-          <w:szCs w:val="23"/>
-        </w:rPr>
-        <w:t>batch_size = 5</w:t>
+      <w:proofErr w:type="spellStart"/>
+      <w:r>
+        <w:rPr>
+          <w:rFonts w:asciiTheme="minorHAnsi" w:eastAsia="標楷體" w:hAnsiTheme="minorHAnsi" w:cstheme="minorHAnsi"/>
+          <w:sz w:val="23"/>
+          <w:szCs w:val="23"/>
+        </w:rPr>
+        <w:t>batch_size</w:t>
+      </w:r>
+      <w:proofErr w:type="spellEnd"/>
+      <w:r>
+        <w:rPr>
+          <w:rFonts w:asciiTheme="minorHAnsi" w:eastAsia="標楷體" w:hAnsiTheme="minorHAnsi" w:cstheme="minorHAnsi"/>
+          <w:sz w:val="23"/>
+          <w:szCs w:val="23"/>
+        </w:rPr>
+        <w:t xml:space="preserve"> = 5</w:t>
       </w:r>
       <w:r>
         <w:rPr>
@@ -4449,6 +4713,7 @@
         </w:rPr>
         <w:t>，訓練後，在</w:t>
       </w:r>
+      <w:proofErr w:type="spellStart"/>
       <w:r>
         <w:rPr>
           <w:rFonts w:asciiTheme="minorHAnsi" w:eastAsia="標楷體" w:hAnsiTheme="minorHAnsi" w:cstheme="minorHAnsi" w:hint="eastAsia"/>
@@ -4481,6 +4746,7 @@
         </w:rPr>
         <w:t>c.json</w:t>
       </w:r>
+      <w:proofErr w:type="spellEnd"/>
       <w:r>
         <w:rPr>
           <w:rFonts w:asciiTheme="minorHAnsi" w:eastAsia="標楷體" w:hAnsiTheme="minorHAnsi" w:cstheme="minorHAnsi" w:hint="eastAsia"/>
@@ -4552,14 +4818,34 @@
         <w:lastRenderedPageBreak/>
         <w:t>準確率非常的低，比起使用</w:t>
       </w:r>
-      <w:r>
-        <w:rPr>
-          <w:rFonts w:asciiTheme="minorHAnsi" w:eastAsia="標楷體" w:hAnsiTheme="minorHAnsi" w:cstheme="minorHAnsi"/>
-          <w:sz w:val="23"/>
-          <w:szCs w:val="23"/>
-        </w:rPr>
-        <w:t>hfl/chinese-roberta-wwm-ext</w:t>
-      </w:r>
+      <w:proofErr w:type="spellStart"/>
+      <w:r>
+        <w:rPr>
+          <w:rFonts w:asciiTheme="minorHAnsi" w:eastAsia="標楷體" w:hAnsiTheme="minorHAnsi" w:cstheme="minorHAnsi"/>
+          <w:sz w:val="23"/>
+          <w:szCs w:val="23"/>
+        </w:rPr>
+        <w:t>hfl</w:t>
+      </w:r>
+      <w:proofErr w:type="spellEnd"/>
+      <w:r>
+        <w:rPr>
+          <w:rFonts w:asciiTheme="minorHAnsi" w:eastAsia="標楷體" w:hAnsiTheme="minorHAnsi" w:cstheme="minorHAnsi"/>
+          <w:sz w:val="23"/>
+          <w:szCs w:val="23"/>
+        </w:rPr>
+        <w:t>/</w:t>
+      </w:r>
+      <w:proofErr w:type="spellStart"/>
+      <w:r>
+        <w:rPr>
+          <w:rFonts w:asciiTheme="minorHAnsi" w:eastAsia="標楷體" w:hAnsiTheme="minorHAnsi" w:cstheme="minorHAnsi"/>
+          <w:sz w:val="23"/>
+          <w:szCs w:val="23"/>
+        </w:rPr>
+        <w:t>chinese-roberta-wwm-ext</w:t>
+      </w:r>
+      <w:proofErr w:type="spellEnd"/>
       <w:r>
         <w:rPr>
           <w:rFonts w:asciiTheme="minorHAnsi" w:eastAsia="標楷體" w:hAnsiTheme="minorHAnsi" w:cstheme="minorHAnsi" w:hint="eastAsia"/>
@@ -4568,6 +4854,7 @@
         </w:rPr>
         <w:t>，</w:t>
       </w:r>
+      <w:proofErr w:type="spellStart"/>
       <w:r>
         <w:rPr>
           <w:rFonts w:asciiTheme="minorHAnsi" w:eastAsia="標楷體" w:hAnsiTheme="minorHAnsi" w:cstheme="minorHAnsi" w:hint="eastAsia"/>
@@ -4584,6 +4871,7 @@
         </w:rPr>
         <w:t>intune</w:t>
       </w:r>
+      <w:proofErr w:type="spellEnd"/>
       <w:r>
         <w:rPr>
           <w:rFonts w:asciiTheme="minorHAnsi" w:eastAsia="標楷體" w:hAnsiTheme="minorHAnsi" w:cstheme="minorHAnsi" w:hint="eastAsia"/>
@@ -4643,6 +4931,7 @@
         </w:rPr>
         <w:t>但結果也可想而知，原先的</w:t>
       </w:r>
+      <w:proofErr w:type="spellStart"/>
       <w:r>
         <w:rPr>
           <w:rFonts w:asciiTheme="minorHAnsi" w:eastAsia="標楷體" w:hAnsiTheme="minorHAnsi" w:cstheme="minorHAnsi" w:hint="eastAsia"/>
@@ -4659,6 +4948,7 @@
         </w:rPr>
         <w:t>retrained_model</w:t>
       </w:r>
+      <w:proofErr w:type="spellEnd"/>
       <w:r>
         <w:rPr>
           <w:rFonts w:asciiTheme="minorHAnsi" w:eastAsia="標楷體" w:hAnsiTheme="minorHAnsi" w:cstheme="minorHAnsi" w:hint="eastAsia"/>
@@ -4715,6 +5005,7 @@
         </w:rPr>
         <w:t xml:space="preserve"> </w:t>
       </w:r>
+      <w:proofErr w:type="spellStart"/>
       <w:r>
         <w:rPr>
           <w:rFonts w:asciiTheme="minorHAnsi" w:eastAsia="標楷體" w:hAnsiTheme="minorHAnsi" w:cstheme="minorHAnsi"/>
@@ -4745,7 +5036,16 @@
           <w:sz w:val="23"/>
           <w:szCs w:val="23"/>
         </w:rPr>
-        <w:t xml:space="preserve">s </w:t>
+        <w:t>s</w:t>
+      </w:r>
+      <w:proofErr w:type="spellEnd"/>
+      <w:r>
+        <w:rPr>
+          <w:rFonts w:asciiTheme="minorHAnsi" w:eastAsia="標楷體" w:hAnsiTheme="minorHAnsi" w:cstheme="minorHAnsi" w:hint="eastAsia"/>
+          <w:sz w:val="23"/>
+          <w:szCs w:val="23"/>
+        </w:rPr>
+        <w:t xml:space="preserve"> </w:t>
       </w:r>
       <w:r>
         <w:rPr>
@@ -4754,6 +5054,1490 @@
           <w:szCs w:val="23"/>
         </w:rPr>
         <w:t>才會有很多人提供其訓練已久的模型放在網路上供大家使用，一起為社群努力，減少資源的浪費。</w:t>
+      </w:r>
+    </w:p>
+    <w:p>
+      <w:pPr>
+        <w:pStyle w:val="Default"/>
+        <w:ind w:leftChars="200" w:left="480"/>
+        <w:rPr>
+          <w:rFonts w:ascii="Arial" w:hAnsi="Arial" w:cs="Arial"/>
+          <w:color w:val="FF0000"/>
+          <w:kern w:val="2"/>
+          <w:sz w:val="40"/>
+          <w:szCs w:val="40"/>
+        </w:rPr>
+      </w:pPr>
+      <w:r>
+        <w:rPr>
+          <w:rFonts w:ascii="Arial" w:hAnsi="Arial" w:cs="Arial"/>
+          <w:color w:val="FF0000"/>
+          <w:kern w:val="2"/>
+          <w:sz w:val="40"/>
+          <w:szCs w:val="40"/>
+        </w:rPr>
+        <w:t>Q5: Bonus: HW1 with BERTs</w:t>
+      </w:r>
+    </w:p>
+    <w:p>
+      <w:pPr>
+        <w:pStyle w:val="Default"/>
+        <w:ind w:leftChars="200" w:left="480"/>
+        <w:rPr>
+          <w:rFonts w:asciiTheme="minorHAnsi" w:eastAsia="標楷體" w:hAnsiTheme="minorHAnsi" w:cstheme="minorHAnsi"/>
+          <w:color w:val="FF0000"/>
+          <w:sz w:val="28"/>
+          <w:szCs w:val="28"/>
+        </w:rPr>
+      </w:pPr>
+      <w:r>
+        <w:rPr>
+          <w:rFonts w:asciiTheme="minorHAnsi" w:eastAsia="標楷體" w:hAnsiTheme="minorHAnsi" w:cstheme="minorHAnsi"/>
+          <w:color w:val="FF0000"/>
+          <w:sz w:val="28"/>
+          <w:szCs w:val="28"/>
+        </w:rPr>
+        <w:t>Intent classification:</w:t>
+      </w:r>
+    </w:p>
+    <w:p>
+      <w:pPr>
+        <w:pStyle w:val="Default"/>
+        <w:ind w:leftChars="200" w:left="480"/>
+        <w:rPr>
+          <w:rFonts w:asciiTheme="minorHAnsi" w:eastAsia="標楷體" w:hAnsiTheme="minorHAnsi" w:cstheme="minorHAnsi"/>
+          <w:sz w:val="23"/>
+          <w:szCs w:val="23"/>
+        </w:rPr>
+      </w:pPr>
+      <w:r>
+        <w:rPr>
+          <w:rFonts w:asciiTheme="minorHAnsi" w:eastAsia="標楷體" w:hAnsiTheme="minorHAnsi" w:cstheme="minorHAnsi" w:hint="eastAsia"/>
+          <w:sz w:val="23"/>
+          <w:szCs w:val="23"/>
+        </w:rPr>
+        <w:t>將作業一的</w:t>
+      </w:r>
+      <w:proofErr w:type="spellStart"/>
+      <w:r>
+        <w:rPr>
+          <w:rFonts w:asciiTheme="minorHAnsi" w:eastAsia="標楷體" w:hAnsiTheme="minorHAnsi" w:cstheme="minorHAnsi" w:hint="eastAsia"/>
+          <w:sz w:val="23"/>
+          <w:szCs w:val="23"/>
+        </w:rPr>
+        <w:t>t</w:t>
+      </w:r>
+      <w:r>
+        <w:rPr>
+          <w:rFonts w:asciiTheme="minorHAnsi" w:eastAsia="標楷體" w:hAnsiTheme="minorHAnsi" w:cstheme="minorHAnsi"/>
+          <w:sz w:val="23"/>
+          <w:szCs w:val="23"/>
+        </w:rPr>
+        <w:t>rain.json</w:t>
+      </w:r>
+      <w:proofErr w:type="spellEnd"/>
+      <w:r>
+        <w:rPr>
+          <w:rFonts w:asciiTheme="minorHAnsi" w:eastAsia="標楷體" w:hAnsiTheme="minorHAnsi" w:cstheme="minorHAnsi" w:hint="eastAsia"/>
+          <w:sz w:val="23"/>
+          <w:szCs w:val="23"/>
+        </w:rPr>
+        <w:t>、</w:t>
+      </w:r>
+      <w:proofErr w:type="spellStart"/>
+      <w:r>
+        <w:rPr>
+          <w:rFonts w:asciiTheme="minorHAnsi" w:eastAsia="標楷體" w:hAnsiTheme="minorHAnsi" w:cstheme="minorHAnsi" w:hint="eastAsia"/>
+          <w:sz w:val="23"/>
+          <w:szCs w:val="23"/>
+        </w:rPr>
+        <w:t>e</w:t>
+      </w:r>
+      <w:r>
+        <w:rPr>
+          <w:rFonts w:asciiTheme="minorHAnsi" w:eastAsia="標楷體" w:hAnsiTheme="minorHAnsi" w:cstheme="minorHAnsi"/>
+          <w:sz w:val="23"/>
+          <w:szCs w:val="23"/>
+        </w:rPr>
+        <w:t>val.json</w:t>
+      </w:r>
+      <w:proofErr w:type="spellEnd"/>
+      <w:r>
+        <w:rPr>
+          <w:rFonts w:asciiTheme="minorHAnsi" w:eastAsia="標楷體" w:hAnsiTheme="minorHAnsi" w:cstheme="minorHAnsi" w:hint="eastAsia"/>
+          <w:sz w:val="23"/>
+          <w:szCs w:val="23"/>
+        </w:rPr>
+        <w:t>，用來測試</w:t>
+      </w:r>
+      <w:proofErr w:type="spellStart"/>
+      <w:r>
+        <w:rPr>
+          <w:rFonts w:asciiTheme="minorHAnsi" w:eastAsia="標楷體" w:hAnsiTheme="minorHAnsi" w:cstheme="minorHAnsi" w:hint="eastAsia"/>
+          <w:sz w:val="23"/>
+          <w:szCs w:val="23"/>
+        </w:rPr>
+        <w:t>b</w:t>
+      </w:r>
+      <w:r>
+        <w:rPr>
+          <w:rFonts w:asciiTheme="minorHAnsi" w:eastAsia="標楷體" w:hAnsiTheme="minorHAnsi" w:cstheme="minorHAnsi"/>
+          <w:sz w:val="23"/>
+          <w:szCs w:val="23"/>
+        </w:rPr>
+        <w:t>ert</w:t>
+      </w:r>
+      <w:proofErr w:type="spellEnd"/>
+      <w:r>
+        <w:rPr>
+          <w:rFonts w:asciiTheme="minorHAnsi" w:eastAsia="標楷體" w:hAnsiTheme="minorHAnsi" w:cstheme="minorHAnsi" w:hint="eastAsia"/>
+          <w:sz w:val="23"/>
+          <w:szCs w:val="23"/>
+        </w:rPr>
+        <w:t>的句子分類功能</w:t>
+      </w:r>
+      <w:r>
+        <w:rPr>
+          <w:rFonts w:asciiTheme="minorHAnsi" w:eastAsia="標楷體" w:hAnsiTheme="minorHAnsi" w:cstheme="minorHAnsi" w:hint="eastAsia"/>
+          <w:sz w:val="23"/>
+          <w:szCs w:val="23"/>
+        </w:rPr>
+        <w:t>(</w:t>
+      </w:r>
+      <w:proofErr w:type="spellStart"/>
+      <w:r>
+        <w:rPr>
+          <w:rFonts w:asciiTheme="minorHAnsi" w:eastAsia="標楷體" w:hAnsiTheme="minorHAnsi" w:cstheme="minorHAnsi"/>
+          <w:sz w:val="23"/>
+          <w:szCs w:val="23"/>
+        </w:rPr>
+        <w:t>AutoModelForSequenceClassification</w:t>
+      </w:r>
+      <w:proofErr w:type="spellEnd"/>
+      <w:r>
+        <w:rPr>
+          <w:rFonts w:asciiTheme="minorHAnsi" w:eastAsia="標楷體" w:hAnsiTheme="minorHAnsi" w:cstheme="minorHAnsi" w:hint="eastAsia"/>
+          <w:sz w:val="23"/>
+          <w:szCs w:val="23"/>
+        </w:rPr>
+        <w:t>)</w:t>
+      </w:r>
+      <w:r>
+        <w:rPr>
+          <w:rFonts w:asciiTheme="minorHAnsi" w:eastAsia="標楷體" w:hAnsiTheme="minorHAnsi" w:cstheme="minorHAnsi" w:hint="eastAsia"/>
+          <w:sz w:val="23"/>
+          <w:szCs w:val="23"/>
+        </w:rPr>
+        <w:t>。</w:t>
+      </w:r>
+      <w:r>
+        <w:rPr>
+          <w:rFonts w:asciiTheme="minorHAnsi" w:eastAsia="標楷體" w:hAnsiTheme="minorHAnsi" w:cstheme="minorHAnsi"/>
+          <w:sz w:val="23"/>
+          <w:szCs w:val="23"/>
+        </w:rPr>
+        <w:t>Lear</w:t>
+      </w:r>
+      <w:r>
+        <w:rPr>
+          <w:rFonts w:asciiTheme="minorHAnsi" w:eastAsia="標楷體" w:hAnsiTheme="minorHAnsi" w:cstheme="minorHAnsi" w:hint="eastAsia"/>
+          <w:sz w:val="23"/>
+          <w:szCs w:val="23"/>
+        </w:rPr>
+        <w:t>n</w:t>
+      </w:r>
+      <w:r>
+        <w:rPr>
+          <w:rFonts w:asciiTheme="minorHAnsi" w:eastAsia="標楷體" w:hAnsiTheme="minorHAnsi" w:cstheme="minorHAnsi"/>
+          <w:sz w:val="23"/>
+          <w:szCs w:val="23"/>
+        </w:rPr>
+        <w:t xml:space="preserve">ing rate = 3e-5 </w:t>
+      </w:r>
+      <w:r>
+        <w:rPr>
+          <w:rFonts w:asciiTheme="minorHAnsi" w:eastAsia="標楷體" w:hAnsiTheme="minorHAnsi" w:cstheme="minorHAnsi" w:hint="eastAsia"/>
+          <w:sz w:val="23"/>
+          <w:szCs w:val="23"/>
+        </w:rPr>
+        <w:t>，</w:t>
+      </w:r>
+      <w:proofErr w:type="spellStart"/>
+      <w:r>
+        <w:rPr>
+          <w:rFonts w:asciiTheme="minorHAnsi" w:eastAsia="標楷體" w:hAnsiTheme="minorHAnsi" w:cstheme="minorHAnsi" w:hint="eastAsia"/>
+          <w:sz w:val="23"/>
+          <w:szCs w:val="23"/>
+        </w:rPr>
+        <w:t>b</w:t>
+      </w:r>
+      <w:r>
+        <w:rPr>
+          <w:rFonts w:asciiTheme="minorHAnsi" w:eastAsia="標楷體" w:hAnsiTheme="minorHAnsi" w:cstheme="minorHAnsi"/>
+          <w:sz w:val="23"/>
+          <w:szCs w:val="23"/>
+        </w:rPr>
+        <w:t>atch_size</w:t>
+      </w:r>
+      <w:proofErr w:type="spellEnd"/>
+      <w:r>
+        <w:rPr>
+          <w:rFonts w:asciiTheme="minorHAnsi" w:eastAsia="標楷體" w:hAnsiTheme="minorHAnsi" w:cstheme="minorHAnsi"/>
+          <w:sz w:val="23"/>
+          <w:szCs w:val="23"/>
+        </w:rPr>
+        <w:t xml:space="preserve"> = 10</w:t>
+      </w:r>
+      <w:r>
+        <w:rPr>
+          <w:rFonts w:asciiTheme="minorHAnsi" w:eastAsia="標楷體" w:hAnsiTheme="minorHAnsi" w:cstheme="minorHAnsi" w:hint="eastAsia"/>
+          <w:sz w:val="23"/>
+          <w:szCs w:val="23"/>
+        </w:rPr>
+        <w:t>，</w:t>
+      </w:r>
+    </w:p>
+    <w:p>
+      <w:pPr>
+        <w:pStyle w:val="Default"/>
+        <w:ind w:leftChars="200" w:left="480"/>
+        <w:rPr>
+          <w:rFonts w:asciiTheme="minorHAnsi" w:eastAsia="標楷體" w:hAnsiTheme="minorHAnsi" w:cstheme="minorHAnsi"/>
+          <w:sz w:val="23"/>
+          <w:szCs w:val="23"/>
+        </w:rPr>
+      </w:pPr>
+      <w:proofErr w:type="spellStart"/>
+      <w:r>
+        <w:rPr>
+          <w:rFonts w:asciiTheme="minorHAnsi" w:eastAsia="標楷體" w:hAnsiTheme="minorHAnsi" w:cstheme="minorHAnsi"/>
+          <w:sz w:val="23"/>
+          <w:szCs w:val="23"/>
+        </w:rPr>
+        <w:t>Max_seq_length</w:t>
+      </w:r>
+      <w:proofErr w:type="spellEnd"/>
+      <w:r>
+        <w:rPr>
+          <w:rFonts w:asciiTheme="minorHAnsi" w:eastAsia="標楷體" w:hAnsiTheme="minorHAnsi" w:cstheme="minorHAnsi" w:hint="eastAsia"/>
+          <w:sz w:val="23"/>
+          <w:szCs w:val="23"/>
+        </w:rPr>
+        <w:t xml:space="preserve"> = 128</w:t>
+      </w:r>
+      <w:r>
+        <w:rPr>
+          <w:rFonts w:asciiTheme="minorHAnsi" w:eastAsia="標楷體" w:hAnsiTheme="minorHAnsi" w:cstheme="minorHAnsi" w:hint="eastAsia"/>
+          <w:sz w:val="23"/>
+          <w:szCs w:val="23"/>
+        </w:rPr>
+        <w:t>，</w:t>
+      </w:r>
+      <w:r>
+        <w:rPr>
+          <w:rFonts w:asciiTheme="minorHAnsi" w:eastAsia="標楷體" w:hAnsiTheme="minorHAnsi" w:cstheme="minorHAnsi" w:hint="eastAsia"/>
+          <w:sz w:val="23"/>
+          <w:szCs w:val="23"/>
+        </w:rPr>
+        <w:t>p</w:t>
+      </w:r>
+      <w:r>
+        <w:rPr>
+          <w:rFonts w:asciiTheme="minorHAnsi" w:eastAsia="標楷體" w:hAnsiTheme="minorHAnsi" w:cstheme="minorHAnsi"/>
+          <w:sz w:val="23"/>
+          <w:szCs w:val="23"/>
+        </w:rPr>
+        <w:t>retrained model</w:t>
+      </w:r>
+      <w:r>
+        <w:rPr>
+          <w:rFonts w:asciiTheme="minorHAnsi" w:eastAsia="標楷體" w:hAnsiTheme="minorHAnsi" w:cstheme="minorHAnsi" w:hint="eastAsia"/>
+          <w:sz w:val="23"/>
+          <w:szCs w:val="23"/>
+        </w:rPr>
+        <w:t xml:space="preserve"> = </w:t>
+      </w:r>
+      <w:proofErr w:type="spellStart"/>
+      <w:r>
+        <w:rPr>
+          <w:rFonts w:asciiTheme="minorHAnsi" w:eastAsia="標楷體" w:hAnsiTheme="minorHAnsi" w:cstheme="minorHAnsi"/>
+          <w:sz w:val="23"/>
+          <w:szCs w:val="23"/>
+        </w:rPr>
+        <w:t>bert</w:t>
+      </w:r>
+      <w:proofErr w:type="spellEnd"/>
+      <w:r>
+        <w:rPr>
+          <w:rFonts w:asciiTheme="minorHAnsi" w:eastAsia="標楷體" w:hAnsiTheme="minorHAnsi" w:cstheme="minorHAnsi"/>
+          <w:sz w:val="23"/>
+          <w:szCs w:val="23"/>
+        </w:rPr>
+        <w:t>-base-</w:t>
+      </w:r>
+      <w:r>
+        <w:rPr>
+          <w:rFonts w:asciiTheme="minorHAnsi" w:eastAsia="標楷體" w:hAnsiTheme="minorHAnsi" w:cstheme="minorHAnsi"/>
+          <w:sz w:val="23"/>
+          <w:szCs w:val="23"/>
+        </w:rPr>
+        <w:t>uncased</w:t>
+      </w:r>
+      <w:r>
+        <w:rPr>
+          <w:rFonts w:asciiTheme="minorHAnsi" w:eastAsia="標楷體" w:hAnsiTheme="minorHAnsi" w:cstheme="minorHAnsi"/>
+          <w:sz w:val="23"/>
+          <w:szCs w:val="23"/>
+        </w:rPr>
+        <w:t xml:space="preserve"> </w:t>
+      </w:r>
+      <w:r>
+        <w:rPr>
+          <w:rFonts w:asciiTheme="minorHAnsi" w:eastAsia="標楷體" w:hAnsiTheme="minorHAnsi" w:cstheme="minorHAnsi" w:hint="eastAsia"/>
+          <w:sz w:val="23"/>
+          <w:szCs w:val="23"/>
+        </w:rPr>
+        <w:t>隨著訓練</w:t>
+      </w:r>
+      <w:r>
+        <w:rPr>
+          <w:rFonts w:asciiTheme="minorHAnsi" w:eastAsia="標楷體" w:hAnsiTheme="minorHAnsi" w:cstheme="minorHAnsi" w:hint="eastAsia"/>
+          <w:sz w:val="23"/>
+          <w:szCs w:val="23"/>
+        </w:rPr>
+        <w:t>e</w:t>
+      </w:r>
+      <w:r>
+        <w:rPr>
+          <w:rFonts w:asciiTheme="minorHAnsi" w:eastAsia="標楷體" w:hAnsiTheme="minorHAnsi" w:cstheme="minorHAnsi"/>
+          <w:sz w:val="23"/>
+          <w:szCs w:val="23"/>
+        </w:rPr>
+        <w:t>poch</w:t>
+      </w:r>
+      <w:r>
+        <w:rPr>
+          <w:rFonts w:asciiTheme="minorHAnsi" w:eastAsia="標楷體" w:hAnsiTheme="minorHAnsi" w:cstheme="minorHAnsi" w:hint="eastAsia"/>
+          <w:sz w:val="23"/>
+          <w:szCs w:val="23"/>
+        </w:rPr>
+        <w:t>提升，</w:t>
+      </w:r>
+      <w:r>
+        <w:rPr>
+          <w:rFonts w:asciiTheme="minorHAnsi" w:eastAsia="標楷體" w:hAnsiTheme="minorHAnsi" w:cstheme="minorHAnsi"/>
+          <w:sz w:val="23"/>
+          <w:szCs w:val="23"/>
+        </w:rPr>
+        <w:t>optimizer</w:t>
+      </w:r>
+      <w:r>
+        <w:rPr>
+          <w:rFonts w:asciiTheme="minorHAnsi" w:eastAsia="標楷體" w:hAnsiTheme="minorHAnsi" w:cstheme="minorHAnsi"/>
+          <w:sz w:val="23"/>
+          <w:szCs w:val="23"/>
+        </w:rPr>
+        <w:t xml:space="preserve"> = </w:t>
+      </w:r>
+      <w:proofErr w:type="spellStart"/>
+      <w:r>
+        <w:rPr>
+          <w:rFonts w:asciiTheme="minorHAnsi" w:eastAsia="標楷體" w:hAnsiTheme="minorHAnsi" w:cstheme="minorHAnsi"/>
+          <w:sz w:val="23"/>
+          <w:szCs w:val="23"/>
+        </w:rPr>
+        <w:t>adamW</w:t>
+      </w:r>
+      <w:proofErr w:type="spellEnd"/>
+      <w:r>
+        <w:rPr>
+          <w:rFonts w:asciiTheme="minorHAnsi" w:eastAsia="標楷體" w:hAnsiTheme="minorHAnsi" w:cstheme="minorHAnsi"/>
+          <w:sz w:val="23"/>
+          <w:szCs w:val="23"/>
+        </w:rPr>
+        <w:t xml:space="preserve"> </w:t>
+      </w:r>
+      <w:r>
+        <w:rPr>
+          <w:rFonts w:asciiTheme="minorHAnsi" w:eastAsia="標楷體" w:hAnsiTheme="minorHAnsi" w:cstheme="minorHAnsi" w:hint="eastAsia"/>
+          <w:sz w:val="23"/>
+          <w:szCs w:val="23"/>
+        </w:rPr>
+        <w:t>。</w:t>
+      </w:r>
+      <w:r>
+        <w:rPr>
+          <w:rFonts w:asciiTheme="minorHAnsi" w:eastAsia="標楷體" w:hAnsiTheme="minorHAnsi" w:cstheme="minorHAnsi" w:hint="eastAsia"/>
+          <w:sz w:val="23"/>
+          <w:szCs w:val="23"/>
+        </w:rPr>
+        <w:t>準確率如下</w:t>
+      </w:r>
+      <w:r>
+        <w:rPr>
+          <w:rFonts w:asciiTheme="minorHAnsi" w:eastAsia="標楷體" w:hAnsiTheme="minorHAnsi" w:cstheme="minorHAnsi" w:hint="eastAsia"/>
+          <w:sz w:val="23"/>
+          <w:szCs w:val="23"/>
+        </w:rPr>
+        <w:t>:</w:t>
+      </w:r>
+      <w:r>
+        <w:rPr>
+          <w:rFonts w:asciiTheme="minorHAnsi" w:eastAsia="標楷體" w:hAnsiTheme="minorHAnsi" w:cstheme="minorHAnsi"/>
+          <w:noProof/>
+          <w:sz w:val="23"/>
+          <w:szCs w:val="23"/>
+        </w:rPr>
+        <w:drawing>
+          <wp:inline distT="0" distB="0" distL="0" distR="0" wp14:anchorId="37C1A6D9" wp14:editId="21FFD511">
+            <wp:extent cx="4944108" cy="2275028"/>
+            <wp:effectExtent l="0" t="0" r="0" b="0"/>
+            <wp:docPr id="4" name="圖片 4"/>
+            <wp:cNvGraphicFramePr>
+              <a:graphicFrameLocks xmlns:a="http://schemas.openxmlformats.org/drawingml/2006/main" noChangeAspect="1"/>
+            </wp:cNvGraphicFramePr>
+            <a:graphic xmlns:a="http://schemas.openxmlformats.org/drawingml/2006/main">
+              <a:graphicData uri="http://schemas.openxmlformats.org/drawingml/2006/picture">
+                <pic:pic xmlns:pic="http://schemas.openxmlformats.org/drawingml/2006/picture">
+                  <pic:nvPicPr>
+                    <pic:cNvPr id="1" name=""/>
+                    <pic:cNvPicPr/>
+                  </pic:nvPicPr>
+                  <pic:blipFill>
+                    <a:blip r:embed="rId10"/>
+                    <a:stretch>
+                      <a:fillRect/>
+                    </a:stretch>
+                  </pic:blipFill>
+                  <pic:spPr>
+                    <a:xfrm>
+                      <a:off x="0" y="0"/>
+                      <a:ext cx="4949573" cy="2277543"/>
+                    </a:xfrm>
+                    <a:prstGeom prst="rect">
+                      <a:avLst/>
+                    </a:prstGeom>
+                  </pic:spPr>
+                </pic:pic>
+              </a:graphicData>
+            </a:graphic>
+          </wp:inline>
+        </w:drawing>
+      </w:r>
+    </w:p>
+    <w:p>
+      <w:pPr>
+        <w:pStyle w:val="Default"/>
+        <w:ind w:leftChars="200" w:left="480"/>
+        <w:rPr>
+          <w:rFonts w:asciiTheme="minorHAnsi" w:eastAsia="標楷體" w:hAnsiTheme="minorHAnsi" w:cstheme="minorHAnsi"/>
+          <w:sz w:val="23"/>
+          <w:szCs w:val="23"/>
+        </w:rPr>
+      </w:pPr>
+      <w:r>
+        <w:rPr>
+          <w:rFonts w:asciiTheme="minorHAnsi" w:eastAsia="標楷體" w:hAnsiTheme="minorHAnsi" w:cstheme="minorHAnsi" w:hint="eastAsia"/>
+          <w:sz w:val="23"/>
+          <w:szCs w:val="23"/>
+        </w:rPr>
+        <w:t>在作業一使用</w:t>
+      </w:r>
+      <w:r>
+        <w:rPr>
+          <w:rFonts w:asciiTheme="minorHAnsi" w:eastAsia="標楷體" w:hAnsiTheme="minorHAnsi" w:cstheme="minorHAnsi" w:hint="eastAsia"/>
+          <w:sz w:val="23"/>
+          <w:szCs w:val="23"/>
+        </w:rPr>
+        <w:t>RNN</w:t>
+      </w:r>
+      <w:r>
+        <w:rPr>
+          <w:rFonts w:asciiTheme="minorHAnsi" w:eastAsia="標楷體" w:hAnsiTheme="minorHAnsi" w:cstheme="minorHAnsi" w:hint="eastAsia"/>
+          <w:sz w:val="23"/>
+          <w:szCs w:val="23"/>
+        </w:rPr>
+        <w:t>相關</w:t>
+      </w:r>
+      <w:r>
+        <w:rPr>
+          <w:rFonts w:asciiTheme="minorHAnsi" w:eastAsia="標楷體" w:hAnsiTheme="minorHAnsi" w:cstheme="minorHAnsi" w:hint="eastAsia"/>
+          <w:sz w:val="23"/>
+          <w:szCs w:val="23"/>
+        </w:rPr>
+        <w:t>m</w:t>
+      </w:r>
+      <w:r>
+        <w:rPr>
+          <w:rFonts w:asciiTheme="minorHAnsi" w:eastAsia="標楷體" w:hAnsiTheme="minorHAnsi" w:cstheme="minorHAnsi"/>
+          <w:sz w:val="23"/>
+          <w:szCs w:val="23"/>
+        </w:rPr>
+        <w:t>odel</w:t>
+      </w:r>
+      <w:r>
+        <w:rPr>
+          <w:rFonts w:asciiTheme="minorHAnsi" w:eastAsia="標楷體" w:hAnsiTheme="minorHAnsi" w:cstheme="minorHAnsi" w:hint="eastAsia"/>
+          <w:sz w:val="23"/>
+          <w:szCs w:val="23"/>
+        </w:rPr>
+        <w:t>時，驗證集的準確率很難達到</w:t>
+      </w:r>
+      <w:r>
+        <w:rPr>
+          <w:rFonts w:asciiTheme="minorHAnsi" w:eastAsia="標楷體" w:hAnsiTheme="minorHAnsi" w:cstheme="minorHAnsi" w:hint="eastAsia"/>
+          <w:sz w:val="23"/>
+          <w:szCs w:val="23"/>
+        </w:rPr>
+        <w:t>85%</w:t>
+      </w:r>
+      <w:r>
+        <w:rPr>
+          <w:rFonts w:asciiTheme="minorHAnsi" w:eastAsia="標楷體" w:hAnsiTheme="minorHAnsi" w:cstheme="minorHAnsi" w:hint="eastAsia"/>
+          <w:sz w:val="23"/>
+          <w:szCs w:val="23"/>
+        </w:rPr>
+        <w:t>以上，即使訓練集已經達到</w:t>
+      </w:r>
+      <w:r>
+        <w:rPr>
+          <w:rFonts w:asciiTheme="minorHAnsi" w:eastAsia="標楷體" w:hAnsiTheme="minorHAnsi" w:cstheme="minorHAnsi" w:hint="eastAsia"/>
+          <w:sz w:val="23"/>
+          <w:szCs w:val="23"/>
+        </w:rPr>
+        <w:t>99%</w:t>
+      </w:r>
+      <w:r>
+        <w:rPr>
+          <w:rFonts w:asciiTheme="minorHAnsi" w:eastAsia="標楷體" w:hAnsiTheme="minorHAnsi" w:cstheme="minorHAnsi" w:hint="eastAsia"/>
+          <w:sz w:val="23"/>
+          <w:szCs w:val="23"/>
+        </w:rPr>
+        <w:t>的準確，而改使用</w:t>
+      </w:r>
+      <w:proofErr w:type="spellStart"/>
+      <w:r>
+        <w:rPr>
+          <w:rFonts w:asciiTheme="minorHAnsi" w:eastAsia="標楷體" w:hAnsiTheme="minorHAnsi" w:cstheme="minorHAnsi" w:hint="eastAsia"/>
+          <w:sz w:val="23"/>
+          <w:szCs w:val="23"/>
+        </w:rPr>
+        <w:t>b</w:t>
+      </w:r>
+      <w:r>
+        <w:rPr>
+          <w:rFonts w:asciiTheme="minorHAnsi" w:eastAsia="標楷體" w:hAnsiTheme="minorHAnsi" w:cstheme="minorHAnsi"/>
+          <w:sz w:val="23"/>
+          <w:szCs w:val="23"/>
+        </w:rPr>
+        <w:t>ert</w:t>
+      </w:r>
+      <w:proofErr w:type="spellEnd"/>
+      <w:r>
+        <w:rPr>
+          <w:rFonts w:asciiTheme="minorHAnsi" w:eastAsia="標楷體" w:hAnsiTheme="minorHAnsi" w:cstheme="minorHAnsi" w:hint="eastAsia"/>
+          <w:sz w:val="23"/>
+          <w:szCs w:val="23"/>
+        </w:rPr>
+        <w:t>之後有了明顯的提升，雖未將測試集的結果上傳至</w:t>
+      </w:r>
+      <w:proofErr w:type="spellStart"/>
+      <w:r>
+        <w:rPr>
+          <w:rFonts w:asciiTheme="minorHAnsi" w:eastAsia="標楷體" w:hAnsiTheme="minorHAnsi" w:cstheme="minorHAnsi" w:hint="eastAsia"/>
+          <w:sz w:val="23"/>
+          <w:szCs w:val="23"/>
+        </w:rPr>
+        <w:t>k</w:t>
+      </w:r>
+      <w:r>
+        <w:rPr>
+          <w:rFonts w:asciiTheme="minorHAnsi" w:eastAsia="標楷體" w:hAnsiTheme="minorHAnsi" w:cstheme="minorHAnsi"/>
+          <w:sz w:val="23"/>
+          <w:szCs w:val="23"/>
+        </w:rPr>
+        <w:t>aggle</w:t>
+      </w:r>
+      <w:proofErr w:type="spellEnd"/>
+      <w:r>
+        <w:rPr>
+          <w:rFonts w:asciiTheme="minorHAnsi" w:eastAsia="標楷體" w:hAnsiTheme="minorHAnsi" w:cstheme="minorHAnsi" w:hint="eastAsia"/>
+          <w:sz w:val="23"/>
+          <w:szCs w:val="23"/>
+        </w:rPr>
+        <w:t>，但猜想也應有</w:t>
+      </w:r>
+      <w:r>
+        <w:rPr>
+          <w:rFonts w:asciiTheme="minorHAnsi" w:eastAsia="標楷體" w:hAnsiTheme="minorHAnsi" w:cstheme="minorHAnsi" w:hint="eastAsia"/>
+          <w:sz w:val="23"/>
+          <w:szCs w:val="23"/>
+        </w:rPr>
+        <w:t>0.92</w:t>
+      </w:r>
+      <w:r>
+        <w:rPr>
+          <w:rFonts w:asciiTheme="minorHAnsi" w:eastAsia="標楷體" w:hAnsiTheme="minorHAnsi" w:cstheme="minorHAnsi" w:hint="eastAsia"/>
+          <w:sz w:val="23"/>
+          <w:szCs w:val="23"/>
+        </w:rPr>
+        <w:t>以上的分數。</w:t>
+      </w:r>
+    </w:p>
+    <w:p>
+      <w:pPr>
+        <w:pStyle w:val="Default"/>
+        <w:ind w:leftChars="200" w:left="480"/>
+        <w:rPr>
+          <w:rFonts w:asciiTheme="minorHAnsi" w:eastAsia="標楷體" w:hAnsiTheme="minorHAnsi" w:cstheme="minorHAnsi"/>
+          <w:color w:val="FF0000"/>
+          <w:sz w:val="28"/>
+          <w:szCs w:val="28"/>
+        </w:rPr>
+      </w:pPr>
+      <w:r>
+        <w:rPr>
+          <w:rFonts w:asciiTheme="minorHAnsi" w:eastAsia="標楷體" w:hAnsiTheme="minorHAnsi" w:cstheme="minorHAnsi"/>
+          <w:color w:val="FF0000"/>
+          <w:sz w:val="28"/>
+          <w:szCs w:val="28"/>
+        </w:rPr>
+        <w:t>Slot tagging</w:t>
+      </w:r>
+      <w:r>
+        <w:rPr>
+          <w:rFonts w:asciiTheme="minorHAnsi" w:eastAsia="標楷體" w:hAnsiTheme="minorHAnsi" w:cstheme="minorHAnsi"/>
+          <w:color w:val="FF0000"/>
+          <w:sz w:val="28"/>
+          <w:szCs w:val="28"/>
+        </w:rPr>
+        <w:t>:</w:t>
+      </w:r>
+    </w:p>
+    <w:p>
+      <w:pPr>
+        <w:pStyle w:val="Default"/>
+        <w:ind w:leftChars="200" w:left="480"/>
+        <w:rPr>
+          <w:rFonts w:asciiTheme="minorHAnsi" w:eastAsia="標楷體" w:hAnsiTheme="minorHAnsi" w:cstheme="minorHAnsi"/>
+          <w:sz w:val="23"/>
+          <w:szCs w:val="23"/>
+        </w:rPr>
+      </w:pPr>
+      <w:r>
+        <w:rPr>
+          <w:rFonts w:asciiTheme="minorHAnsi" w:eastAsia="標楷體" w:hAnsiTheme="minorHAnsi" w:cstheme="minorHAnsi" w:hint="eastAsia"/>
+          <w:sz w:val="23"/>
+          <w:szCs w:val="23"/>
+        </w:rPr>
+        <w:t>此任務</w:t>
+      </w:r>
+      <w:r>
+        <w:rPr>
+          <w:rFonts w:asciiTheme="minorHAnsi" w:eastAsia="標楷體" w:hAnsiTheme="minorHAnsi" w:cstheme="minorHAnsi" w:hint="eastAsia"/>
+          <w:sz w:val="23"/>
+          <w:szCs w:val="23"/>
+        </w:rPr>
+        <w:t>相比</w:t>
+      </w:r>
+      <w:r>
+        <w:rPr>
+          <w:rFonts w:asciiTheme="minorHAnsi" w:eastAsia="標楷體" w:hAnsiTheme="minorHAnsi" w:cstheme="minorHAnsi" w:hint="eastAsia"/>
+          <w:sz w:val="23"/>
+          <w:szCs w:val="23"/>
+        </w:rPr>
+        <w:t>i</w:t>
+      </w:r>
+      <w:r>
+        <w:rPr>
+          <w:rFonts w:asciiTheme="minorHAnsi" w:eastAsia="標楷體" w:hAnsiTheme="minorHAnsi" w:cstheme="minorHAnsi"/>
+          <w:sz w:val="23"/>
+          <w:szCs w:val="23"/>
+        </w:rPr>
+        <w:t>ntent classification</w:t>
+      </w:r>
+      <w:r>
+        <w:rPr>
+          <w:rFonts w:asciiTheme="minorHAnsi" w:eastAsia="標楷體" w:hAnsiTheme="minorHAnsi" w:cstheme="minorHAnsi" w:hint="eastAsia"/>
+          <w:sz w:val="23"/>
+          <w:szCs w:val="23"/>
+        </w:rPr>
+        <w:t>較為複雜一些，需考慮</w:t>
+      </w:r>
+      <w:r>
+        <w:rPr>
+          <w:rFonts w:asciiTheme="minorHAnsi" w:eastAsia="標楷體" w:hAnsiTheme="minorHAnsi" w:cstheme="minorHAnsi"/>
+          <w:sz w:val="23"/>
+          <w:szCs w:val="23"/>
+        </w:rPr>
+        <w:t>tokens</w:t>
+      </w:r>
+      <w:r>
+        <w:rPr>
+          <w:rFonts w:asciiTheme="minorHAnsi" w:eastAsia="標楷體" w:hAnsiTheme="minorHAnsi" w:cstheme="minorHAnsi" w:hint="eastAsia"/>
+          <w:sz w:val="23"/>
+          <w:szCs w:val="23"/>
+        </w:rPr>
+        <w:t>經</w:t>
+      </w:r>
+      <w:r>
+        <w:rPr>
+          <w:rFonts w:asciiTheme="minorHAnsi" w:eastAsia="標楷體" w:hAnsiTheme="minorHAnsi" w:cstheme="minorHAnsi" w:hint="eastAsia"/>
+          <w:sz w:val="23"/>
+          <w:szCs w:val="23"/>
+        </w:rPr>
+        <w:t>t</w:t>
+      </w:r>
+      <w:r>
+        <w:rPr>
+          <w:rFonts w:asciiTheme="minorHAnsi" w:eastAsia="標楷體" w:hAnsiTheme="minorHAnsi" w:cstheme="minorHAnsi"/>
+          <w:sz w:val="23"/>
+          <w:szCs w:val="23"/>
+        </w:rPr>
+        <w:t>okenizer</w:t>
+      </w:r>
+      <w:r>
+        <w:rPr>
+          <w:rFonts w:asciiTheme="minorHAnsi" w:eastAsia="標楷體" w:hAnsiTheme="minorHAnsi" w:cstheme="minorHAnsi" w:hint="eastAsia"/>
+          <w:sz w:val="23"/>
+          <w:szCs w:val="23"/>
+        </w:rPr>
+        <w:t>後編碼不同的問題，採用</w:t>
+      </w:r>
+      <w:proofErr w:type="spellStart"/>
+      <w:r>
+        <w:rPr>
+          <w:rFonts w:asciiTheme="minorHAnsi" w:eastAsia="標楷體" w:hAnsiTheme="minorHAnsi" w:cstheme="minorHAnsi" w:hint="eastAsia"/>
+          <w:sz w:val="23"/>
+          <w:szCs w:val="23"/>
+        </w:rPr>
+        <w:t>t</w:t>
+      </w:r>
+      <w:r>
+        <w:rPr>
+          <w:rFonts w:asciiTheme="minorHAnsi" w:eastAsia="標楷體" w:hAnsiTheme="minorHAnsi" w:cstheme="minorHAnsi"/>
+          <w:sz w:val="23"/>
+          <w:szCs w:val="23"/>
+        </w:rPr>
+        <w:t>ransfomer</w:t>
+      </w:r>
+      <w:proofErr w:type="spellEnd"/>
+      <w:r>
+        <w:rPr>
+          <w:rFonts w:asciiTheme="minorHAnsi" w:eastAsia="標楷體" w:hAnsiTheme="minorHAnsi" w:cstheme="minorHAnsi" w:hint="eastAsia"/>
+          <w:sz w:val="23"/>
+          <w:szCs w:val="23"/>
+        </w:rPr>
+        <w:t xml:space="preserve"> </w:t>
+      </w:r>
+      <w:r>
+        <w:rPr>
+          <w:rFonts w:asciiTheme="minorHAnsi" w:eastAsia="標楷體" w:hAnsiTheme="minorHAnsi" w:cstheme="minorHAnsi" w:hint="eastAsia"/>
+          <w:sz w:val="23"/>
+          <w:szCs w:val="23"/>
+        </w:rPr>
+        <w:t>中</w:t>
+      </w:r>
+      <w:r>
+        <w:rPr>
+          <w:rFonts w:asciiTheme="minorHAnsi" w:eastAsia="標楷體" w:hAnsiTheme="minorHAnsi" w:cstheme="minorHAnsi" w:hint="eastAsia"/>
+          <w:sz w:val="23"/>
+          <w:szCs w:val="23"/>
+        </w:rPr>
+        <w:t xml:space="preserve"> t</w:t>
+      </w:r>
+      <w:r>
+        <w:rPr>
+          <w:rFonts w:asciiTheme="minorHAnsi" w:eastAsia="標楷體" w:hAnsiTheme="minorHAnsi" w:cstheme="minorHAnsi"/>
+          <w:sz w:val="23"/>
+          <w:szCs w:val="23"/>
+        </w:rPr>
+        <w:t>oken classification</w:t>
+      </w:r>
+      <w:r>
+        <w:rPr>
+          <w:rFonts w:asciiTheme="minorHAnsi" w:eastAsia="標楷體" w:hAnsiTheme="minorHAnsi" w:cstheme="minorHAnsi" w:hint="eastAsia"/>
+          <w:sz w:val="23"/>
+          <w:szCs w:val="23"/>
+        </w:rPr>
+        <w:t>的方法，使用</w:t>
+      </w:r>
+      <w:r>
+        <w:rPr>
+          <w:rFonts w:asciiTheme="minorHAnsi" w:eastAsia="標楷體" w:hAnsiTheme="minorHAnsi" w:cstheme="minorHAnsi" w:hint="eastAsia"/>
+          <w:sz w:val="23"/>
+          <w:szCs w:val="23"/>
+        </w:rPr>
+        <w:t>t</w:t>
+      </w:r>
+      <w:r>
+        <w:rPr>
+          <w:rFonts w:asciiTheme="minorHAnsi" w:eastAsia="標楷體" w:hAnsiTheme="minorHAnsi" w:cstheme="minorHAnsi"/>
+          <w:sz w:val="23"/>
+          <w:szCs w:val="23"/>
+        </w:rPr>
+        <w:t>okenizer</w:t>
+      </w:r>
+      <w:r>
+        <w:rPr>
+          <w:rFonts w:asciiTheme="minorHAnsi" w:eastAsia="標楷體" w:hAnsiTheme="minorHAnsi" w:cstheme="minorHAnsi" w:hint="eastAsia"/>
+          <w:sz w:val="23"/>
+          <w:szCs w:val="23"/>
+        </w:rPr>
+        <w:t>內建的參數</w:t>
+      </w:r>
+      <w:r>
+        <w:rPr>
+          <w:rFonts w:asciiTheme="minorHAnsi" w:eastAsia="標楷體" w:hAnsiTheme="minorHAnsi" w:cstheme="minorHAnsi" w:hint="eastAsia"/>
+          <w:sz w:val="23"/>
+          <w:szCs w:val="23"/>
+        </w:rPr>
+        <w:t>(</w:t>
+      </w:r>
+      <w:proofErr w:type="spellStart"/>
+      <w:r>
+        <w:rPr>
+          <w:rFonts w:asciiTheme="minorHAnsi" w:eastAsia="標楷體" w:hAnsiTheme="minorHAnsi" w:cstheme="minorHAnsi"/>
+          <w:sz w:val="23"/>
+          <w:szCs w:val="23"/>
+        </w:rPr>
+        <w:t>is_split_into_words</w:t>
+      </w:r>
+      <w:proofErr w:type="spellEnd"/>
+      <w:r>
+        <w:rPr>
+          <w:rFonts w:asciiTheme="minorHAnsi" w:eastAsia="標楷體" w:hAnsiTheme="minorHAnsi" w:cstheme="minorHAnsi"/>
+          <w:sz w:val="23"/>
+          <w:szCs w:val="23"/>
+        </w:rPr>
+        <w:t>=True</w:t>
+      </w:r>
+      <w:r>
+        <w:rPr>
+          <w:rFonts w:asciiTheme="minorHAnsi" w:eastAsia="標楷體" w:hAnsiTheme="minorHAnsi" w:cstheme="minorHAnsi" w:hint="eastAsia"/>
+          <w:sz w:val="23"/>
+          <w:szCs w:val="23"/>
+        </w:rPr>
+        <w:t>)</w:t>
+      </w:r>
+      <w:r>
+        <w:rPr>
+          <w:rFonts w:asciiTheme="minorHAnsi" w:eastAsia="標楷體" w:hAnsiTheme="minorHAnsi" w:cstheme="minorHAnsi" w:hint="eastAsia"/>
+          <w:sz w:val="23"/>
+          <w:szCs w:val="23"/>
+        </w:rPr>
+        <w:t>放入分開的</w:t>
+      </w:r>
+      <w:r>
+        <w:rPr>
+          <w:rFonts w:asciiTheme="minorHAnsi" w:eastAsia="標楷體" w:hAnsiTheme="minorHAnsi" w:cstheme="minorHAnsi" w:hint="eastAsia"/>
+          <w:sz w:val="23"/>
+          <w:szCs w:val="23"/>
+        </w:rPr>
+        <w:t>t</w:t>
+      </w:r>
+      <w:r>
+        <w:rPr>
+          <w:rFonts w:asciiTheme="minorHAnsi" w:eastAsia="標楷體" w:hAnsiTheme="minorHAnsi" w:cstheme="minorHAnsi"/>
+          <w:sz w:val="23"/>
+          <w:szCs w:val="23"/>
+        </w:rPr>
+        <w:t>okens</w:t>
+      </w:r>
+      <w:r>
+        <w:rPr>
+          <w:rFonts w:asciiTheme="minorHAnsi" w:eastAsia="標楷體" w:hAnsiTheme="minorHAnsi" w:cstheme="minorHAnsi" w:hint="eastAsia"/>
+          <w:sz w:val="23"/>
+          <w:szCs w:val="23"/>
+        </w:rPr>
+        <w:t>而不是一整個句子，返回輸出後，還需考慮</w:t>
+      </w:r>
+      <w:r>
+        <w:rPr>
+          <w:rFonts w:asciiTheme="minorHAnsi" w:eastAsia="標楷體" w:hAnsiTheme="minorHAnsi" w:cstheme="minorHAnsi" w:hint="eastAsia"/>
+          <w:sz w:val="23"/>
+          <w:szCs w:val="23"/>
+        </w:rPr>
+        <w:t>[</w:t>
+      </w:r>
+      <w:r>
+        <w:rPr>
+          <w:rFonts w:asciiTheme="minorHAnsi" w:eastAsia="標楷體" w:hAnsiTheme="minorHAnsi" w:cstheme="minorHAnsi"/>
+          <w:sz w:val="23"/>
+          <w:szCs w:val="23"/>
+        </w:rPr>
+        <w:t>CLS]</w:t>
+      </w:r>
+      <w:r>
+        <w:rPr>
+          <w:rFonts w:asciiTheme="minorHAnsi" w:eastAsia="標楷體" w:hAnsiTheme="minorHAnsi" w:cstheme="minorHAnsi" w:hint="eastAsia"/>
+          <w:sz w:val="23"/>
+          <w:szCs w:val="23"/>
+        </w:rPr>
+        <w:t>，</w:t>
+      </w:r>
+      <w:r>
+        <w:rPr>
+          <w:rFonts w:asciiTheme="minorHAnsi" w:eastAsia="標楷體" w:hAnsiTheme="minorHAnsi" w:cstheme="minorHAnsi"/>
+          <w:sz w:val="23"/>
+          <w:szCs w:val="23"/>
+        </w:rPr>
+        <w:t>[SEP]</w:t>
+      </w:r>
+      <w:r>
+        <w:rPr>
+          <w:rFonts w:asciiTheme="minorHAnsi" w:eastAsia="標楷體" w:hAnsiTheme="minorHAnsi" w:cstheme="minorHAnsi" w:hint="eastAsia"/>
+          <w:sz w:val="23"/>
+          <w:szCs w:val="23"/>
+        </w:rPr>
+        <w:t>及單字被切割成多個單詞的問題，</w:t>
+      </w:r>
+      <w:r>
+        <w:rPr>
+          <w:rFonts w:asciiTheme="minorHAnsi" w:eastAsia="標楷體" w:hAnsiTheme="minorHAnsi" w:cstheme="minorHAnsi" w:hint="eastAsia"/>
+          <w:sz w:val="23"/>
+          <w:szCs w:val="23"/>
+        </w:rPr>
+        <w:t>所幸</w:t>
+      </w:r>
+      <w:r>
+        <w:rPr>
+          <w:rFonts w:asciiTheme="minorHAnsi" w:eastAsia="標楷體" w:hAnsiTheme="minorHAnsi" w:cstheme="minorHAnsi" w:hint="eastAsia"/>
+          <w:sz w:val="23"/>
+          <w:szCs w:val="23"/>
+        </w:rPr>
+        <w:t>t</w:t>
+      </w:r>
+      <w:r>
+        <w:rPr>
+          <w:rFonts w:asciiTheme="minorHAnsi" w:eastAsia="標楷體" w:hAnsiTheme="minorHAnsi" w:cstheme="minorHAnsi"/>
+          <w:sz w:val="23"/>
+          <w:szCs w:val="23"/>
+        </w:rPr>
+        <w:t>okenizer</w:t>
+      </w:r>
+      <w:r>
+        <w:rPr>
+          <w:rFonts w:asciiTheme="minorHAnsi" w:eastAsia="標楷體" w:hAnsiTheme="minorHAnsi" w:cstheme="minorHAnsi" w:hint="eastAsia"/>
+          <w:sz w:val="23"/>
+          <w:szCs w:val="23"/>
+        </w:rPr>
+        <w:t>功能十分強大，可以使用</w:t>
+      </w:r>
+      <w:proofErr w:type="spellStart"/>
+      <w:r>
+        <w:rPr>
+          <w:rFonts w:asciiTheme="minorHAnsi" w:eastAsia="標楷體" w:hAnsiTheme="minorHAnsi" w:cstheme="minorHAnsi"/>
+          <w:sz w:val="23"/>
+          <w:szCs w:val="23"/>
+        </w:rPr>
+        <w:t>word_ids</w:t>
+      </w:r>
+      <w:proofErr w:type="spellEnd"/>
+      <w:r>
+        <w:rPr>
+          <w:rFonts w:asciiTheme="minorHAnsi" w:eastAsia="標楷體" w:hAnsiTheme="minorHAnsi" w:cstheme="minorHAnsi"/>
+          <w:sz w:val="23"/>
+          <w:szCs w:val="23"/>
+        </w:rPr>
+        <w:t>()</w:t>
+      </w:r>
+      <w:r>
+        <w:rPr>
+          <w:rFonts w:asciiTheme="minorHAnsi" w:eastAsia="標楷體" w:hAnsiTheme="minorHAnsi" w:cstheme="minorHAnsi" w:hint="eastAsia"/>
+          <w:sz w:val="23"/>
+          <w:szCs w:val="23"/>
+        </w:rPr>
+        <w:t>去追蹤特別符號或是單字拆解成多個的問題，再使用正確的</w:t>
+      </w:r>
+      <w:r>
+        <w:rPr>
+          <w:rFonts w:asciiTheme="minorHAnsi" w:eastAsia="標楷體" w:hAnsiTheme="minorHAnsi" w:cstheme="minorHAnsi" w:hint="eastAsia"/>
+          <w:sz w:val="23"/>
+          <w:szCs w:val="23"/>
+        </w:rPr>
+        <w:t>l</w:t>
+      </w:r>
+      <w:r>
+        <w:rPr>
+          <w:rFonts w:asciiTheme="minorHAnsi" w:eastAsia="標楷體" w:hAnsiTheme="minorHAnsi" w:cstheme="minorHAnsi"/>
+          <w:sz w:val="23"/>
+          <w:szCs w:val="23"/>
+        </w:rPr>
+        <w:t>abels</w:t>
+      </w:r>
+      <w:r>
+        <w:rPr>
+          <w:rFonts w:asciiTheme="minorHAnsi" w:eastAsia="標楷體" w:hAnsiTheme="minorHAnsi" w:cstheme="minorHAnsi" w:hint="eastAsia"/>
+          <w:sz w:val="23"/>
+          <w:szCs w:val="23"/>
+        </w:rPr>
+        <w:t>去標記位置即可進行訓練。</w:t>
+      </w:r>
+      <w:proofErr w:type="spellStart"/>
+      <w:r>
+        <w:rPr>
+          <w:rFonts w:asciiTheme="minorHAnsi" w:eastAsia="標楷體" w:hAnsiTheme="minorHAnsi" w:cstheme="minorHAnsi"/>
+          <w:sz w:val="23"/>
+          <w:szCs w:val="23"/>
+        </w:rPr>
+        <w:t>Batch_size</w:t>
+      </w:r>
+      <w:proofErr w:type="spellEnd"/>
+      <w:r>
+        <w:rPr>
+          <w:rFonts w:asciiTheme="minorHAnsi" w:eastAsia="標楷體" w:hAnsiTheme="minorHAnsi" w:cstheme="minorHAnsi"/>
+          <w:sz w:val="23"/>
+          <w:szCs w:val="23"/>
+        </w:rPr>
+        <w:t xml:space="preserve"> = 16 </w:t>
+      </w:r>
+      <w:r>
+        <w:rPr>
+          <w:rFonts w:asciiTheme="minorHAnsi" w:eastAsia="標楷體" w:hAnsiTheme="minorHAnsi" w:cstheme="minorHAnsi" w:hint="eastAsia"/>
+          <w:sz w:val="23"/>
+          <w:szCs w:val="23"/>
+        </w:rPr>
+        <w:t>，</w:t>
+      </w:r>
+      <w:r>
+        <w:rPr>
+          <w:rFonts w:asciiTheme="minorHAnsi" w:eastAsia="標楷體" w:hAnsiTheme="minorHAnsi" w:cstheme="minorHAnsi" w:hint="eastAsia"/>
+          <w:sz w:val="23"/>
+          <w:szCs w:val="23"/>
+        </w:rPr>
+        <w:t xml:space="preserve"> </w:t>
+      </w:r>
+      <w:r>
+        <w:rPr>
+          <w:rFonts w:asciiTheme="minorHAnsi" w:eastAsia="標楷體" w:hAnsiTheme="minorHAnsi" w:cstheme="minorHAnsi"/>
+          <w:sz w:val="23"/>
+          <w:szCs w:val="23"/>
+        </w:rPr>
+        <w:t>learning rate = 2e-5</w:t>
+      </w:r>
+      <w:r>
+        <w:rPr>
+          <w:rFonts w:asciiTheme="minorHAnsi" w:eastAsia="標楷體" w:hAnsiTheme="minorHAnsi" w:cstheme="minorHAnsi" w:hint="eastAsia"/>
+          <w:sz w:val="23"/>
+          <w:szCs w:val="23"/>
+        </w:rPr>
+        <w:t>，</w:t>
+      </w:r>
+      <w:r>
+        <w:rPr>
+          <w:rFonts w:asciiTheme="minorHAnsi" w:eastAsia="標楷體" w:hAnsiTheme="minorHAnsi" w:cstheme="minorHAnsi" w:hint="eastAsia"/>
+          <w:sz w:val="23"/>
+          <w:szCs w:val="23"/>
+        </w:rPr>
+        <w:t>e</w:t>
+      </w:r>
+      <w:r>
+        <w:rPr>
+          <w:rFonts w:asciiTheme="minorHAnsi" w:eastAsia="標楷體" w:hAnsiTheme="minorHAnsi" w:cstheme="minorHAnsi"/>
+          <w:sz w:val="23"/>
+          <w:szCs w:val="23"/>
+        </w:rPr>
+        <w:t>pochs = 3</w:t>
+      </w:r>
+      <w:r>
+        <w:rPr>
+          <w:rFonts w:asciiTheme="minorHAnsi" w:eastAsia="標楷體" w:hAnsiTheme="minorHAnsi" w:cstheme="minorHAnsi" w:hint="eastAsia"/>
+          <w:sz w:val="23"/>
+          <w:szCs w:val="23"/>
+        </w:rPr>
+        <w:t>，</w:t>
+      </w:r>
+      <w:r>
+        <w:rPr>
+          <w:rFonts w:asciiTheme="minorHAnsi" w:eastAsia="標楷體" w:hAnsiTheme="minorHAnsi" w:cstheme="minorHAnsi"/>
+          <w:sz w:val="23"/>
+          <w:szCs w:val="23"/>
+        </w:rPr>
+        <w:t>optimizer</w:t>
+      </w:r>
+      <w:r>
+        <w:rPr>
+          <w:rFonts w:asciiTheme="minorHAnsi" w:eastAsia="標楷體" w:hAnsiTheme="minorHAnsi" w:cstheme="minorHAnsi"/>
+          <w:sz w:val="23"/>
+          <w:szCs w:val="23"/>
+        </w:rPr>
+        <w:t xml:space="preserve"> </w:t>
+      </w:r>
+      <w:r>
+        <w:rPr>
+          <w:rFonts w:asciiTheme="minorHAnsi" w:eastAsia="標楷體" w:hAnsiTheme="minorHAnsi" w:cstheme="minorHAnsi"/>
+          <w:sz w:val="23"/>
+          <w:szCs w:val="23"/>
+        </w:rPr>
+        <w:t xml:space="preserve">= </w:t>
+      </w:r>
+      <w:proofErr w:type="spellStart"/>
+      <w:r>
+        <w:rPr>
+          <w:rFonts w:asciiTheme="minorHAnsi" w:eastAsia="標楷體" w:hAnsiTheme="minorHAnsi" w:cstheme="minorHAnsi"/>
+          <w:sz w:val="23"/>
+          <w:szCs w:val="23"/>
+        </w:rPr>
+        <w:t>adamW</w:t>
+      </w:r>
+      <w:proofErr w:type="spellEnd"/>
+      <w:r>
+        <w:rPr>
+          <w:rFonts w:asciiTheme="minorHAnsi" w:eastAsia="標楷體" w:hAnsiTheme="minorHAnsi" w:cstheme="minorHAnsi" w:hint="eastAsia"/>
+          <w:sz w:val="23"/>
+          <w:szCs w:val="23"/>
+        </w:rPr>
+        <w:t>，使用驗證集在</w:t>
+      </w:r>
+      <w:proofErr w:type="spellStart"/>
+      <w:r>
+        <w:rPr>
+          <w:rFonts w:asciiTheme="minorHAnsi" w:eastAsia="標楷體" w:hAnsiTheme="minorHAnsi" w:cstheme="minorHAnsi" w:hint="eastAsia"/>
+          <w:sz w:val="23"/>
+          <w:szCs w:val="23"/>
+        </w:rPr>
+        <w:t>s</w:t>
+      </w:r>
+      <w:r>
+        <w:rPr>
+          <w:rFonts w:asciiTheme="minorHAnsi" w:eastAsia="標楷體" w:hAnsiTheme="minorHAnsi" w:cstheme="minorHAnsi"/>
+          <w:sz w:val="23"/>
+          <w:szCs w:val="23"/>
+        </w:rPr>
+        <w:t>eqeval</w:t>
+      </w:r>
+      <w:proofErr w:type="spellEnd"/>
+      <w:r>
+        <w:rPr>
+          <w:rFonts w:asciiTheme="minorHAnsi" w:eastAsia="標楷體" w:hAnsiTheme="minorHAnsi" w:cstheme="minorHAnsi" w:hint="eastAsia"/>
+          <w:sz w:val="23"/>
+          <w:szCs w:val="23"/>
+        </w:rPr>
+        <w:t>回傳的評量分數如下</w:t>
+      </w:r>
+      <w:r>
+        <w:rPr>
+          <w:rFonts w:asciiTheme="minorHAnsi" w:eastAsia="標楷體" w:hAnsiTheme="minorHAnsi" w:cstheme="minorHAnsi" w:hint="eastAsia"/>
+          <w:sz w:val="23"/>
+          <w:szCs w:val="23"/>
+        </w:rPr>
+        <w:t>:</w:t>
+      </w:r>
+    </w:p>
+    <w:p>
+      <w:pPr>
+        <w:pStyle w:val="Default"/>
+        <w:ind w:leftChars="200" w:left="480"/>
+        <w:rPr>
+          <w:rFonts w:asciiTheme="minorHAnsi" w:eastAsia="標楷體" w:hAnsiTheme="minorHAnsi" w:cstheme="minorHAnsi"/>
+          <w:sz w:val="23"/>
+          <w:szCs w:val="23"/>
+        </w:rPr>
+      </w:pPr>
+      <w:r>
+        <w:rPr>
+          <w:rFonts w:asciiTheme="minorHAnsi" w:eastAsia="標楷體" w:hAnsiTheme="minorHAnsi" w:cstheme="minorHAnsi"/>
+          <w:sz w:val="23"/>
+          <w:szCs w:val="23"/>
+        </w:rPr>
+        <w:lastRenderedPageBreak/>
+        <w:drawing>
+          <wp:inline distT="0" distB="0" distL="0" distR="0" wp14:anchorId="074F72FE" wp14:editId="7A153F54">
+            <wp:extent cx="4264761" cy="2819080"/>
+            <wp:effectExtent l="0" t="0" r="2540" b="635"/>
+            <wp:docPr id="8" name="圖片 8"/>
+            <wp:cNvGraphicFramePr>
+              <a:graphicFrameLocks xmlns:a="http://schemas.openxmlformats.org/drawingml/2006/main" noChangeAspect="1"/>
+            </wp:cNvGraphicFramePr>
+            <a:graphic xmlns:a="http://schemas.openxmlformats.org/drawingml/2006/main">
+              <a:graphicData uri="http://schemas.openxmlformats.org/drawingml/2006/picture">
+                <pic:pic xmlns:pic="http://schemas.openxmlformats.org/drawingml/2006/picture">
+                  <pic:nvPicPr>
+                    <pic:cNvPr id="1" name=""/>
+                    <pic:cNvPicPr/>
+                  </pic:nvPicPr>
+                  <pic:blipFill>
+                    <a:blip r:embed="rId11"/>
+                    <a:stretch>
+                      <a:fillRect/>
+                    </a:stretch>
+                  </pic:blipFill>
+                  <pic:spPr>
+                    <a:xfrm>
+                      <a:off x="0" y="0"/>
+                      <a:ext cx="4267985" cy="2821211"/>
+                    </a:xfrm>
+                    <a:prstGeom prst="rect">
+                      <a:avLst/>
+                    </a:prstGeom>
+                  </pic:spPr>
+                </pic:pic>
+              </a:graphicData>
+            </a:graphic>
+          </wp:inline>
+        </w:drawing>
+      </w:r>
+    </w:p>
+    <w:p>
+      <w:pPr>
+        <w:pStyle w:val="Default"/>
+        <w:ind w:leftChars="200" w:left="480"/>
+        <w:rPr>
+          <w:rFonts w:asciiTheme="minorHAnsi" w:eastAsia="標楷體" w:hAnsiTheme="minorHAnsi" w:cstheme="minorHAnsi" w:hint="eastAsia"/>
+          <w:sz w:val="23"/>
+          <w:szCs w:val="23"/>
+        </w:rPr>
+      </w:pPr>
+      <w:r>
+        <w:rPr>
+          <w:rFonts w:asciiTheme="minorHAnsi" w:eastAsia="標楷體" w:hAnsiTheme="minorHAnsi" w:cstheme="minorHAnsi" w:hint="eastAsia"/>
+          <w:sz w:val="23"/>
+          <w:szCs w:val="23"/>
+        </w:rPr>
+        <w:t>表現算是出色，在</w:t>
+      </w:r>
+      <w:proofErr w:type="spellStart"/>
+      <w:r>
+        <w:rPr>
+          <w:rFonts w:asciiTheme="minorHAnsi" w:eastAsia="標楷體" w:hAnsiTheme="minorHAnsi" w:cstheme="minorHAnsi" w:hint="eastAsia"/>
+          <w:sz w:val="23"/>
+          <w:szCs w:val="23"/>
+        </w:rPr>
+        <w:t>c</w:t>
+      </w:r>
+      <w:r>
+        <w:rPr>
+          <w:rFonts w:asciiTheme="minorHAnsi" w:eastAsia="標楷體" w:hAnsiTheme="minorHAnsi" w:cstheme="minorHAnsi"/>
+          <w:sz w:val="23"/>
+          <w:szCs w:val="23"/>
+        </w:rPr>
+        <w:t>olab</w:t>
+      </w:r>
+      <w:proofErr w:type="spellEnd"/>
+      <w:r>
+        <w:rPr>
+          <w:rFonts w:asciiTheme="minorHAnsi" w:eastAsia="標楷體" w:hAnsiTheme="minorHAnsi" w:cstheme="minorHAnsi"/>
+          <w:sz w:val="23"/>
+          <w:szCs w:val="23"/>
+        </w:rPr>
+        <w:t xml:space="preserve"> Telsa P100</w:t>
+      </w:r>
+      <w:r>
+        <w:rPr>
+          <w:rFonts w:asciiTheme="minorHAnsi" w:eastAsia="標楷體" w:hAnsiTheme="minorHAnsi" w:cstheme="minorHAnsi" w:hint="eastAsia"/>
+          <w:sz w:val="23"/>
+          <w:szCs w:val="23"/>
+        </w:rPr>
+        <w:t>只花了</w:t>
+      </w:r>
+      <w:r>
+        <w:rPr>
+          <w:rFonts w:asciiTheme="minorHAnsi" w:eastAsia="標楷體" w:hAnsiTheme="minorHAnsi" w:cstheme="minorHAnsi" w:hint="eastAsia"/>
+          <w:sz w:val="23"/>
+          <w:szCs w:val="23"/>
+        </w:rPr>
+        <w:t>7</w:t>
+      </w:r>
+      <w:r>
+        <w:rPr>
+          <w:rFonts w:asciiTheme="minorHAnsi" w:eastAsia="標楷體" w:hAnsiTheme="minorHAnsi" w:cstheme="minorHAnsi" w:hint="eastAsia"/>
+          <w:sz w:val="23"/>
+          <w:szCs w:val="23"/>
+        </w:rPr>
+        <w:t>分鐘進行了</w:t>
+      </w:r>
+      <w:r>
+        <w:rPr>
+          <w:rFonts w:asciiTheme="minorHAnsi" w:eastAsia="標楷體" w:hAnsiTheme="minorHAnsi" w:cstheme="minorHAnsi" w:hint="eastAsia"/>
+          <w:sz w:val="23"/>
+          <w:szCs w:val="23"/>
+        </w:rPr>
+        <w:t>3</w:t>
+      </w:r>
+      <w:r>
+        <w:rPr>
+          <w:rFonts w:asciiTheme="minorHAnsi" w:eastAsia="標楷體" w:hAnsiTheme="minorHAnsi" w:cstheme="minorHAnsi" w:hint="eastAsia"/>
+          <w:sz w:val="23"/>
+          <w:szCs w:val="23"/>
+        </w:rPr>
+        <w:t>個</w:t>
+      </w:r>
+      <w:r>
+        <w:rPr>
+          <w:rFonts w:asciiTheme="minorHAnsi" w:eastAsia="標楷體" w:hAnsiTheme="minorHAnsi" w:cstheme="minorHAnsi" w:hint="eastAsia"/>
+          <w:sz w:val="23"/>
+          <w:szCs w:val="23"/>
+        </w:rPr>
+        <w:t>e</w:t>
+      </w:r>
+      <w:r>
+        <w:rPr>
+          <w:rFonts w:asciiTheme="minorHAnsi" w:eastAsia="標楷體" w:hAnsiTheme="minorHAnsi" w:cstheme="minorHAnsi"/>
+          <w:sz w:val="23"/>
+          <w:szCs w:val="23"/>
+        </w:rPr>
+        <w:t>pochs</w:t>
+      </w:r>
+      <w:r>
+        <w:rPr>
+          <w:rFonts w:asciiTheme="minorHAnsi" w:eastAsia="標楷體" w:hAnsiTheme="minorHAnsi" w:cstheme="minorHAnsi" w:hint="eastAsia"/>
+          <w:sz w:val="23"/>
+          <w:szCs w:val="23"/>
+        </w:rPr>
+        <w:t>的訓練，效果比起作業一使用</w:t>
+      </w:r>
+      <w:r>
+        <w:rPr>
+          <w:rFonts w:asciiTheme="minorHAnsi" w:eastAsia="標楷體" w:hAnsiTheme="minorHAnsi" w:cstheme="minorHAnsi" w:hint="eastAsia"/>
+          <w:sz w:val="23"/>
+          <w:szCs w:val="23"/>
+        </w:rPr>
+        <w:t>L</w:t>
+      </w:r>
+      <w:r>
+        <w:rPr>
+          <w:rFonts w:asciiTheme="minorHAnsi" w:eastAsia="標楷體" w:hAnsiTheme="minorHAnsi" w:cstheme="minorHAnsi"/>
+          <w:sz w:val="23"/>
+          <w:szCs w:val="23"/>
+        </w:rPr>
+        <w:t>STM</w:t>
+      </w:r>
+      <w:r>
+        <w:rPr>
+          <w:rFonts w:asciiTheme="minorHAnsi" w:eastAsia="標楷體" w:hAnsiTheme="minorHAnsi" w:cstheme="minorHAnsi" w:hint="eastAsia"/>
+          <w:sz w:val="23"/>
+          <w:szCs w:val="23"/>
+        </w:rPr>
+        <w:t>來的優秀，經過加分題知曉了</w:t>
+      </w:r>
+      <w:proofErr w:type="spellStart"/>
+      <w:r>
+        <w:rPr>
+          <w:rFonts w:asciiTheme="minorHAnsi" w:eastAsia="標楷體" w:hAnsiTheme="minorHAnsi" w:cstheme="minorHAnsi" w:hint="eastAsia"/>
+          <w:sz w:val="23"/>
+          <w:szCs w:val="23"/>
+        </w:rPr>
+        <w:t>t</w:t>
+      </w:r>
+      <w:r>
+        <w:rPr>
+          <w:rFonts w:asciiTheme="minorHAnsi" w:eastAsia="標楷體" w:hAnsiTheme="minorHAnsi" w:cstheme="minorHAnsi"/>
+          <w:sz w:val="23"/>
+          <w:szCs w:val="23"/>
+        </w:rPr>
+        <w:t>ransfomer</w:t>
+      </w:r>
+      <w:proofErr w:type="spellEnd"/>
+      <w:r>
+        <w:rPr>
+          <w:rFonts w:asciiTheme="minorHAnsi" w:eastAsia="標楷體" w:hAnsiTheme="minorHAnsi" w:cstheme="minorHAnsi" w:hint="eastAsia"/>
+          <w:sz w:val="23"/>
+          <w:szCs w:val="23"/>
+        </w:rPr>
+        <w:t xml:space="preserve"> m</w:t>
+      </w:r>
+      <w:r>
+        <w:rPr>
+          <w:rFonts w:asciiTheme="minorHAnsi" w:eastAsia="標楷體" w:hAnsiTheme="minorHAnsi" w:cstheme="minorHAnsi"/>
+          <w:sz w:val="23"/>
+          <w:szCs w:val="23"/>
+        </w:rPr>
+        <w:t>odel</w:t>
+      </w:r>
+      <w:r>
+        <w:rPr>
+          <w:rFonts w:asciiTheme="minorHAnsi" w:eastAsia="標楷體" w:hAnsiTheme="minorHAnsi" w:cstheme="minorHAnsi" w:hint="eastAsia"/>
+          <w:sz w:val="23"/>
+          <w:szCs w:val="23"/>
+        </w:rPr>
+        <w:t>的強大，並且對四個下游任務</w:t>
+      </w:r>
+      <w:r>
+        <w:rPr>
+          <w:rFonts w:asciiTheme="minorHAnsi" w:eastAsia="標楷體" w:hAnsiTheme="minorHAnsi" w:cstheme="minorHAnsi" w:hint="eastAsia"/>
+          <w:sz w:val="23"/>
+          <w:szCs w:val="23"/>
+        </w:rPr>
+        <w:t>(QA</w:t>
+      </w:r>
+      <w:r>
+        <w:rPr>
+          <w:rFonts w:asciiTheme="minorHAnsi" w:eastAsia="標楷體" w:hAnsiTheme="minorHAnsi" w:cstheme="minorHAnsi" w:hint="eastAsia"/>
+          <w:sz w:val="23"/>
+          <w:szCs w:val="23"/>
+        </w:rPr>
+        <w:t>，</w:t>
+      </w:r>
+      <w:proofErr w:type="spellStart"/>
+      <w:r>
+        <w:rPr>
+          <w:rFonts w:asciiTheme="minorHAnsi" w:eastAsia="標楷體" w:hAnsiTheme="minorHAnsi" w:cstheme="minorHAnsi" w:hint="eastAsia"/>
+          <w:sz w:val="23"/>
+          <w:szCs w:val="23"/>
+        </w:rPr>
+        <w:t>m</w:t>
+      </w:r>
+      <w:r>
+        <w:rPr>
+          <w:rFonts w:asciiTheme="minorHAnsi" w:eastAsia="標楷體" w:hAnsiTheme="minorHAnsi" w:cstheme="minorHAnsi"/>
+          <w:sz w:val="23"/>
+          <w:szCs w:val="23"/>
+        </w:rPr>
+        <w:t>utiplechoice</w:t>
+      </w:r>
+      <w:proofErr w:type="spellEnd"/>
+      <w:r>
+        <w:rPr>
+          <w:rFonts w:asciiTheme="minorHAnsi" w:eastAsia="標楷體" w:hAnsiTheme="minorHAnsi" w:cstheme="minorHAnsi"/>
+          <w:sz w:val="23"/>
+          <w:szCs w:val="23"/>
+        </w:rPr>
+        <w:t xml:space="preserve"> , </w:t>
+      </w:r>
+      <w:proofErr w:type="spellStart"/>
+      <w:r>
+        <w:rPr>
+          <w:rFonts w:asciiTheme="minorHAnsi" w:eastAsia="標楷體" w:hAnsiTheme="minorHAnsi" w:cstheme="minorHAnsi"/>
+          <w:sz w:val="23"/>
+          <w:szCs w:val="23"/>
+        </w:rPr>
+        <w:t>seqclassification</w:t>
+      </w:r>
+      <w:proofErr w:type="spellEnd"/>
+      <w:r>
+        <w:rPr>
+          <w:rFonts w:asciiTheme="minorHAnsi" w:eastAsia="標楷體" w:hAnsiTheme="minorHAnsi" w:cstheme="minorHAnsi"/>
+          <w:sz w:val="23"/>
+          <w:szCs w:val="23"/>
+        </w:rPr>
+        <w:t xml:space="preserve"> , </w:t>
+      </w:r>
+      <w:proofErr w:type="spellStart"/>
+      <w:r>
+        <w:rPr>
+          <w:rFonts w:asciiTheme="minorHAnsi" w:eastAsia="標楷體" w:hAnsiTheme="minorHAnsi" w:cstheme="minorHAnsi"/>
+          <w:sz w:val="23"/>
+          <w:szCs w:val="23"/>
+        </w:rPr>
+        <w:t>tokenclassification</w:t>
+      </w:r>
+      <w:proofErr w:type="spellEnd"/>
+      <w:r>
+        <w:rPr>
+          <w:rFonts w:asciiTheme="minorHAnsi" w:eastAsia="標楷體" w:hAnsiTheme="minorHAnsi" w:cstheme="minorHAnsi" w:hint="eastAsia"/>
+          <w:sz w:val="23"/>
+          <w:szCs w:val="23"/>
+        </w:rPr>
+        <w:t>)</w:t>
+      </w:r>
+      <w:r>
+        <w:rPr>
+          <w:rFonts w:asciiTheme="minorHAnsi" w:eastAsia="標楷體" w:hAnsiTheme="minorHAnsi" w:cstheme="minorHAnsi" w:hint="eastAsia"/>
+          <w:sz w:val="23"/>
+          <w:szCs w:val="23"/>
+        </w:rPr>
+        <w:t>都有一定程度的了解，收穫了許多。</w:t>
       </w:r>
     </w:p>
     <w:sectPr>

</xml_diff>